<commit_message>
Adding new UML diagrams, and added some of my tasks from 2014/10/05 to the SRS.
</commit_message>
<xml_diff>
--- a/cs650/TTS_SRS.docx
+++ b/cs650/TTS_SRS.docx
@@ -2,10 +2,7 @@
 <file path=word/document.xml><?xml version="1.0" encoding="utf-8"?>
 <w:document xmlns:wpc="http://schemas.microsoft.com/office/word/2010/wordprocessingCanvas" xmlns:mc="http://schemas.openxmlformats.org/markup-compatibility/2006" xmlns:o="urn:schemas-microsoft-com:office:office" xmlns:r="http://schemas.openxmlformats.org/officeDocument/2006/relationships" xmlns:m="http://schemas.openxmlformats.org/officeDocument/2006/math" xmlns:v="urn:schemas-microsoft-com:vml" xmlns:wp14="http://schemas.microsoft.com/office/word/2010/wordprocessingDrawing" xmlns:wp="http://schemas.openxmlformats.org/drawingml/2006/wordprocessingDrawing" xmlns:w10="urn:schemas-microsoft-com:office:word" xmlns:w="http://schemas.openxmlformats.org/wordprocessingml/2006/main" xmlns:w14="http://schemas.microsoft.com/office/word/2010/wordml" xmlns:wpg="http://schemas.microsoft.com/office/word/2010/wordprocessingGroup" xmlns:wpi="http://schemas.microsoft.com/office/word/2010/wordprocessingInk" xmlns:wne="http://schemas.microsoft.com/office/word/2006/wordml" xmlns:wps="http://schemas.microsoft.com/office/word/2010/wordprocessingShape" mc:Ignorable="w14 wp14">
   <w:body>
-    <w:p>
-      <w:bookmarkStart w:id="0" w:name="_GoBack"/>
-      <w:bookmarkEnd w:id="0"/>
-    </w:p>
+    <w:p/>
     <w:p/>
     <w:p/>
     <w:p/>
@@ -326,7 +323,7 @@
           <w:r>
             <w:fldChar w:fldCharType="separate"/>
           </w:r>
-          <w:hyperlink w:anchor="_Toc400316177" w:history="1">
+          <w:hyperlink w:anchor="_Toc400395310" w:history="1">
             <w:r>
               <w:rPr>
                 <w:rStyle w:val="Hyperlink"/>
@@ -367,7 +364,7 @@
                 <w:noProof/>
                 <w:webHidden/>
               </w:rPr>
-              <w:instrText xml:space="preserve"> PAGEREF _Toc400316177 \h </w:instrText>
+              <w:instrText xml:space="preserve"> PAGEREF _Toc400395310 \h </w:instrText>
             </w:r>
             <w:r>
               <w:rPr>
@@ -410,7 +407,7 @@
               <w:noProof/>
             </w:rPr>
           </w:pPr>
-          <w:hyperlink w:anchor="_Toc400316178" w:history="1">
+          <w:hyperlink w:anchor="_Toc400395311" w:history="1">
             <w:r>
               <w:rPr>
                 <w:rStyle w:val="Hyperlink"/>
@@ -430,7 +427,7 @@
                 <w:rStyle w:val="Hyperlink"/>
                 <w:noProof/>
               </w:rPr>
-              <w:t>Scope</w:t>
+              <w:t>Purpose &lt;Of This Document&gt;</w:t>
             </w:r>
             <w:r>
               <w:rPr>
@@ -451,7 +448,7 @@
                 <w:noProof/>
                 <w:webHidden/>
               </w:rPr>
-              <w:instrText xml:space="preserve"> PAGEREF _Toc400316178 \h </w:instrText>
+              <w:instrText xml:space="preserve"> PAGEREF _Toc400395311 \h </w:instrText>
             </w:r>
             <w:r>
               <w:rPr>
@@ -494,7 +491,7 @@
               <w:noProof/>
             </w:rPr>
           </w:pPr>
-          <w:hyperlink w:anchor="_Toc400316179" w:history="1">
+          <w:hyperlink w:anchor="_Toc400395312" w:history="1">
             <w:r>
               <w:rPr>
                 <w:rStyle w:val="Hyperlink"/>
@@ -514,7 +511,7 @@
                 <w:rStyle w:val="Hyperlink"/>
                 <w:noProof/>
               </w:rPr>
-              <w:t>Glossary Of Terminology</w:t>
+              <w:t>Glossary of Terminology</w:t>
             </w:r>
             <w:r>
               <w:rPr>
@@ -535,7 +532,7 @@
                 <w:noProof/>
                 <w:webHidden/>
               </w:rPr>
-              <w:instrText xml:space="preserve"> PAGEREF _Toc400316179 \h </w:instrText>
+              <w:instrText xml:space="preserve"> PAGEREF _Toc400395312 \h </w:instrText>
             </w:r>
             <w:r>
               <w:rPr>
@@ -578,7 +575,7 @@
               <w:noProof/>
             </w:rPr>
           </w:pPr>
-          <w:hyperlink w:anchor="_Toc400316180" w:history="1">
+          <w:hyperlink w:anchor="_Toc400395313" w:history="1">
             <w:r>
               <w:rPr>
                 <w:rStyle w:val="Hyperlink"/>
@@ -598,7 +595,7 @@
                 <w:rStyle w:val="Hyperlink"/>
                 <w:noProof/>
               </w:rPr>
-              <w:t>References</w:t>
+              <w:t>Document References</w:t>
             </w:r>
             <w:r>
               <w:rPr>
@@ -619,7 +616,7 @@
                 <w:noProof/>
                 <w:webHidden/>
               </w:rPr>
-              <w:instrText xml:space="preserve"> PAGEREF _Toc400316180 \h </w:instrText>
+              <w:instrText xml:space="preserve"> PAGEREF _Toc400395313 \h </w:instrText>
             </w:r>
             <w:r>
               <w:rPr>
@@ -662,7 +659,7 @@
               <w:noProof/>
             </w:rPr>
           </w:pPr>
-          <w:hyperlink w:anchor="_Toc400316181" w:history="1">
+          <w:hyperlink w:anchor="_Toc400395314" w:history="1">
             <w:r>
               <w:rPr>
                 <w:rStyle w:val="Hyperlink"/>
@@ -703,7 +700,7 @@
                 <w:noProof/>
                 <w:webHidden/>
               </w:rPr>
-              <w:instrText xml:space="preserve"> PAGEREF _Toc400316181 \h </w:instrText>
+              <w:instrText xml:space="preserve"> PAGEREF _Toc400395314 \h </w:instrText>
             </w:r>
             <w:r>
               <w:rPr>
@@ -746,7 +743,7 @@
               <w:noProof/>
             </w:rPr>
           </w:pPr>
-          <w:hyperlink w:anchor="_Toc400316182" w:history="1">
+          <w:hyperlink w:anchor="_Toc400395315" w:history="1">
             <w:r>
               <w:rPr>
                 <w:rStyle w:val="Hyperlink"/>
@@ -766,6 +763,90 @@
                 <w:rStyle w:val="Hyperlink"/>
                 <w:noProof/>
               </w:rPr>
+              <w:t>Scope</w:t>
+            </w:r>
+            <w:r>
+              <w:rPr>
+                <w:noProof/>
+                <w:webHidden/>
+              </w:rPr>
+              <w:tab/>
+            </w:r>
+            <w:r>
+              <w:rPr>
+                <w:noProof/>
+                <w:webHidden/>
+              </w:rPr>
+              <w:fldChar w:fldCharType="begin"/>
+            </w:r>
+            <w:r>
+              <w:rPr>
+                <w:noProof/>
+                <w:webHidden/>
+              </w:rPr>
+              <w:instrText xml:space="preserve"> PAGEREF _Toc400395315 \h </w:instrText>
+            </w:r>
+            <w:r>
+              <w:rPr>
+                <w:noProof/>
+                <w:webHidden/>
+              </w:rPr>
+            </w:r>
+            <w:r>
+              <w:rPr>
+                <w:noProof/>
+                <w:webHidden/>
+              </w:rPr>
+              <w:fldChar w:fldCharType="separate"/>
+            </w:r>
+            <w:r>
+              <w:rPr>
+                <w:noProof/>
+                <w:webHidden/>
+              </w:rPr>
+              <w:t>2</w:t>
+            </w:r>
+            <w:r>
+              <w:rPr>
+                <w:noProof/>
+                <w:webHidden/>
+              </w:rPr>
+              <w:fldChar w:fldCharType="end"/>
+            </w:r>
+          </w:hyperlink>
+        </w:p>
+        <w:p>
+          <w:pPr>
+            <w:pStyle w:val="TOC2"/>
+            <w:tabs>
+              <w:tab w:val="left" w:pos="880"/>
+              <w:tab w:val="right" w:leader="dot" w:pos="9350"/>
+            </w:tabs>
+            <w:rPr>
+              <w:rFonts w:asciiTheme="minorHAnsi" w:eastAsiaTheme="minorEastAsia" w:hAnsiTheme="minorHAnsi"/>
+              <w:noProof/>
+            </w:rPr>
+          </w:pPr>
+          <w:hyperlink w:anchor="_Toc400395316" w:history="1">
+            <w:r>
+              <w:rPr>
+                <w:rStyle w:val="Hyperlink"/>
+                <w:noProof/>
+              </w:rPr>
+              <w:t>2.2</w:t>
+            </w:r>
+            <w:r>
+              <w:rPr>
+                <w:rFonts w:asciiTheme="minorHAnsi" w:eastAsiaTheme="minorEastAsia" w:hAnsiTheme="minorHAnsi"/>
+                <w:noProof/>
+              </w:rPr>
+              <w:tab/>
+            </w:r>
+            <w:r>
+              <w:rPr>
+                <w:rStyle w:val="Hyperlink"/>
+                <w:noProof/>
+              </w:rPr>
               <w:t>System Features</w:t>
             </w:r>
             <w:r>
@@ -787,7 +868,91 @@
                 <w:noProof/>
                 <w:webHidden/>
               </w:rPr>
-              <w:instrText xml:space="preserve"> PAGEREF _Toc400316182 \h </w:instrText>
+              <w:instrText xml:space="preserve"> PAGEREF _Toc400395316 \h </w:instrText>
+            </w:r>
+            <w:r>
+              <w:rPr>
+                <w:noProof/>
+                <w:webHidden/>
+              </w:rPr>
+            </w:r>
+            <w:r>
+              <w:rPr>
+                <w:noProof/>
+                <w:webHidden/>
+              </w:rPr>
+              <w:fldChar w:fldCharType="separate"/>
+            </w:r>
+            <w:r>
+              <w:rPr>
+                <w:noProof/>
+                <w:webHidden/>
+              </w:rPr>
+              <w:t>2</w:t>
+            </w:r>
+            <w:r>
+              <w:rPr>
+                <w:noProof/>
+                <w:webHidden/>
+              </w:rPr>
+              <w:fldChar w:fldCharType="end"/>
+            </w:r>
+          </w:hyperlink>
+        </w:p>
+        <w:p>
+          <w:pPr>
+            <w:pStyle w:val="TOC2"/>
+            <w:tabs>
+              <w:tab w:val="left" w:pos="880"/>
+              <w:tab w:val="right" w:leader="dot" w:pos="9350"/>
+            </w:tabs>
+            <w:rPr>
+              <w:rFonts w:asciiTheme="minorHAnsi" w:eastAsiaTheme="minorEastAsia" w:hAnsiTheme="minorHAnsi"/>
+              <w:noProof/>
+            </w:rPr>
+          </w:pPr>
+          <w:hyperlink w:anchor="_Toc400395317" w:history="1">
+            <w:r>
+              <w:rPr>
+                <w:rStyle w:val="Hyperlink"/>
+                <w:noProof/>
+              </w:rPr>
+              <w:t>2.3</w:t>
+            </w:r>
+            <w:r>
+              <w:rPr>
+                <w:rFonts w:asciiTheme="minorHAnsi" w:eastAsiaTheme="minorEastAsia" w:hAnsiTheme="minorHAnsi"/>
+                <w:noProof/>
+              </w:rPr>
+              <w:tab/>
+            </w:r>
+            <w:r>
+              <w:rPr>
+                <w:rStyle w:val="Hyperlink"/>
+                <w:noProof/>
+              </w:rPr>
+              <w:t>System Constraints</w:t>
+            </w:r>
+            <w:r>
+              <w:rPr>
+                <w:noProof/>
+                <w:webHidden/>
+              </w:rPr>
+              <w:tab/>
+            </w:r>
+            <w:r>
+              <w:rPr>
+                <w:noProof/>
+                <w:webHidden/>
+              </w:rPr>
+              <w:fldChar w:fldCharType="begin"/>
+            </w:r>
+            <w:r>
+              <w:rPr>
+                <w:noProof/>
+                <w:webHidden/>
+              </w:rPr>
+              <w:instrText xml:space="preserve"> PAGEREF _Toc400395317 \h </w:instrText>
             </w:r>
             <w:r>
               <w:rPr>
@@ -830,7 +995,7 @@
               <w:noProof/>
             </w:rPr>
           </w:pPr>
-          <w:hyperlink w:anchor="_Toc400316183" w:history="1">
+          <w:hyperlink w:anchor="_Toc400395318" w:history="1">
             <w:r>
               <w:rPr>
                 <w:rStyle w:val="Hyperlink"/>
@@ -871,7 +1036,7 @@
                 <w:noProof/>
                 <w:webHidden/>
               </w:rPr>
-              <w:instrText xml:space="preserve"> PAGEREF _Toc400316183 \h </w:instrText>
+              <w:instrText xml:space="preserve"> PAGEREF _Toc400395318 \h </w:instrText>
             </w:r>
             <w:r>
               <w:rPr>
@@ -914,7 +1079,7 @@
               <w:noProof/>
             </w:rPr>
           </w:pPr>
-          <w:hyperlink w:anchor="_Toc400316184" w:history="1">
+          <w:hyperlink w:anchor="_Toc400395319" w:history="1">
             <w:r>
               <w:rPr>
                 <w:rStyle w:val="Hyperlink"/>
@@ -955,7 +1120,7 @@
                 <w:noProof/>
                 <w:webHidden/>
               </w:rPr>
-              <w:instrText xml:space="preserve"> PAGEREF _Toc400316184 \h </w:instrText>
+              <w:instrText xml:space="preserve"> PAGEREF _Toc400395319 \h </w:instrText>
             </w:r>
             <w:r>
               <w:rPr>
@@ -998,7 +1163,7 @@
               <w:noProof/>
             </w:rPr>
           </w:pPr>
-          <w:hyperlink w:anchor="_Toc400316185" w:history="1">
+          <w:hyperlink w:anchor="_Toc400395320" w:history="1">
             <w:r>
               <w:rPr>
                 <w:rStyle w:val="Hyperlink"/>
@@ -1039,7 +1204,7 @@
                 <w:noProof/>
                 <w:webHidden/>
               </w:rPr>
-              <w:instrText xml:space="preserve"> PAGEREF _Toc400316185 \h </w:instrText>
+              <w:instrText xml:space="preserve"> PAGEREF _Toc400395320 \h </w:instrText>
             </w:r>
             <w:r>
               <w:rPr>
@@ -1082,7 +1247,7 @@
               <w:noProof/>
             </w:rPr>
           </w:pPr>
-          <w:hyperlink w:anchor="_Toc400316186" w:history="1">
+          <w:hyperlink w:anchor="_Toc400395321" w:history="1">
             <w:r>
               <w:rPr>
                 <w:rStyle w:val="Hyperlink"/>
@@ -1123,7 +1288,7 @@
                 <w:noProof/>
                 <w:webHidden/>
               </w:rPr>
-              <w:instrText xml:space="preserve"> PAGEREF _Toc400316186 \h </w:instrText>
+              <w:instrText xml:space="preserve"> PAGEREF _Toc400395321 \h </w:instrText>
             </w:r>
             <w:r>
               <w:rPr>
@@ -1166,7 +1331,7 @@
               <w:noProof/>
             </w:rPr>
           </w:pPr>
-          <w:hyperlink w:anchor="_Toc400316187" w:history="1">
+          <w:hyperlink w:anchor="_Toc400395322" w:history="1">
             <w:r>
               <w:rPr>
                 <w:rStyle w:val="Hyperlink"/>
@@ -1207,7 +1372,7 @@
                 <w:noProof/>
                 <w:webHidden/>
               </w:rPr>
-              <w:instrText xml:space="preserve"> PAGEREF _Toc400316187 \h </w:instrText>
+              <w:instrText xml:space="preserve"> PAGEREF _Toc400395322 \h </w:instrText>
             </w:r>
             <w:r>
               <w:rPr>
@@ -1250,7 +1415,7 @@
               <w:noProof/>
             </w:rPr>
           </w:pPr>
-          <w:hyperlink w:anchor="_Toc400316188" w:history="1">
+          <w:hyperlink w:anchor="_Toc400395323" w:history="1">
             <w:r>
               <w:rPr>
                 <w:rStyle w:val="Hyperlink"/>
@@ -1270,7 +1435,7 @@
                 <w:rStyle w:val="Hyperlink"/>
                 <w:noProof/>
               </w:rPr>
-              <w:t>Use Case Diagram &lt;Enter Diagram Name&gt;</w:t>
+              <w:t>Use Case Diagram – TTS Level 0</w:t>
             </w:r>
             <w:r>
               <w:rPr>
@@ -1291,7 +1456,7 @@
                 <w:noProof/>
                 <w:webHidden/>
               </w:rPr>
-              <w:instrText xml:space="preserve"> PAGEREF _Toc400316188 \h </w:instrText>
+              <w:instrText xml:space="preserve"> PAGEREF _Toc400395323 \h </w:instrText>
             </w:r>
             <w:r>
               <w:rPr>
@@ -1334,7 +1499,7 @@
               <w:noProof/>
             </w:rPr>
           </w:pPr>
-          <w:hyperlink w:anchor="_Toc400316189" w:history="1">
+          <w:hyperlink w:anchor="_Toc400395324" w:history="1">
             <w:r>
               <w:rPr>
                 <w:rStyle w:val="Hyperlink"/>
@@ -1354,7 +1519,7 @@
                 <w:rStyle w:val="Hyperlink"/>
                 <w:noProof/>
               </w:rPr>
-              <w:t>&lt;Enter Use Case Name&gt;</w:t>
+              <w:t>Reserve Ticket</w:t>
             </w:r>
             <w:r>
               <w:rPr>
@@ -1375,7 +1540,7 @@
                 <w:noProof/>
                 <w:webHidden/>
               </w:rPr>
-              <w:instrText xml:space="preserve"> PAGEREF _Toc400316189 \h </w:instrText>
+              <w:instrText xml:space="preserve"> PAGEREF _Toc400395324 \h </w:instrText>
             </w:r>
             <w:r>
               <w:rPr>
@@ -1469,7 +1634,7 @@
       <w:r>
         <w:fldChar w:fldCharType="separate"/>
       </w:r>
-      <w:hyperlink w:anchor="_Toc400315790" w:history="1">
+      <w:hyperlink w:anchor="_Toc400395325" w:history="1">
         <w:r>
           <w:rPr>
             <w:rStyle w:val="Hyperlink"/>
@@ -1483,7 +1648,7 @@
             <w:noProof/>
           </w:rPr>
           <w:noBreakHyphen/>
-          <w:t>1 Customer Requirements</w:t>
+          <w:t>1Customer Requirements</w:t>
         </w:r>
         <w:r>
           <w:rPr>
@@ -1504,7 +1669,7 @@
             <w:noProof/>
             <w:webHidden/>
           </w:rPr>
-          <w:instrText xml:space="preserve"> PAGEREF _Toc400315790 \h </w:instrText>
+          <w:instrText xml:space="preserve"> PAGEREF _Toc400395325 \h </w:instrText>
         </w:r>
         <w:r>
           <w:rPr>
@@ -1546,7 +1711,7 @@
           <w:noProof/>
         </w:rPr>
       </w:pPr>
-      <w:hyperlink w:anchor="_Toc400315791" w:history="1">
+      <w:hyperlink w:anchor="_Toc400395326" w:history="1">
         <w:r>
           <w:rPr>
             <w:rStyle w:val="Hyperlink"/>
@@ -1581,7 +1746,7 @@
             <w:noProof/>
             <w:webHidden/>
           </w:rPr>
-          <w:instrText xml:space="preserve"> PAGEREF _Toc400315791 \h </w:instrText>
+          <w:instrText xml:space="preserve"> PAGEREF _Toc400395326 \h </w:instrText>
         </w:r>
         <w:r>
           <w:rPr>
@@ -1613,6 +1778,160 @@
       </w:hyperlink>
     </w:p>
     <w:p>
+      <w:pPr>
+        <w:pStyle w:val="TableofFigures"/>
+        <w:tabs>
+          <w:tab w:val="right" w:leader="dot" w:pos="9350"/>
+        </w:tabs>
+        <w:rPr>
+          <w:rFonts w:asciiTheme="minorHAnsi" w:eastAsiaTheme="minorEastAsia" w:hAnsiTheme="minorHAnsi"/>
+          <w:noProof/>
+        </w:rPr>
+      </w:pPr>
+      <w:hyperlink w:anchor="_Toc400395327" w:history="1">
+        <w:r>
+          <w:rPr>
+            <w:rStyle w:val="Hyperlink"/>
+            <w:noProof/>
+          </w:rPr>
+          <w:t>Table 4.1</w:t>
+        </w:r>
+        <w:r>
+          <w:rPr>
+            <w:rStyle w:val="Hyperlink"/>
+            <w:noProof/>
+          </w:rPr>
+          <w:noBreakHyphen/>
+          <w:t>1 Reserve Ticket Use Case</w:t>
+        </w:r>
+        <w:r>
+          <w:rPr>
+            <w:noProof/>
+            <w:webHidden/>
+          </w:rPr>
+          <w:tab/>
+        </w:r>
+        <w:r>
+          <w:rPr>
+            <w:noProof/>
+            <w:webHidden/>
+          </w:rPr>
+          <w:fldChar w:fldCharType="begin"/>
+        </w:r>
+        <w:r>
+          <w:rPr>
+            <w:noProof/>
+            <w:webHidden/>
+          </w:rPr>
+          <w:instrText xml:space="preserve"> PAGEREF _Toc400395327 \h </w:instrText>
+        </w:r>
+        <w:r>
+          <w:rPr>
+            <w:noProof/>
+            <w:webHidden/>
+          </w:rPr>
+        </w:r>
+        <w:r>
+          <w:rPr>
+            <w:noProof/>
+            <w:webHidden/>
+          </w:rPr>
+          <w:fldChar w:fldCharType="separate"/>
+        </w:r>
+        <w:r>
+          <w:rPr>
+            <w:noProof/>
+            <w:webHidden/>
+          </w:rPr>
+          <w:t>4</w:t>
+        </w:r>
+        <w:r>
+          <w:rPr>
+            <w:noProof/>
+            <w:webHidden/>
+          </w:rPr>
+          <w:fldChar w:fldCharType="end"/>
+        </w:r>
+      </w:hyperlink>
+    </w:p>
+    <w:p>
+      <w:pPr>
+        <w:pStyle w:val="TableofFigures"/>
+        <w:tabs>
+          <w:tab w:val="right" w:leader="dot" w:pos="9350"/>
+        </w:tabs>
+        <w:rPr>
+          <w:rFonts w:asciiTheme="minorHAnsi" w:eastAsiaTheme="minorEastAsia" w:hAnsiTheme="minorHAnsi"/>
+          <w:noProof/>
+        </w:rPr>
+      </w:pPr>
+      <w:hyperlink w:anchor="_Toc400395328" w:history="1">
+        <w:r>
+          <w:rPr>
+            <w:rStyle w:val="Hyperlink"/>
+            <w:noProof/>
+          </w:rPr>
+          <w:t>Table 4.1</w:t>
+        </w:r>
+        <w:r>
+          <w:rPr>
+            <w:rStyle w:val="Hyperlink"/>
+            <w:noProof/>
+          </w:rPr>
+          <w:noBreakHyphen/>
+          <w:t>2 Reserve Ticket Function Point Estimation</w:t>
+        </w:r>
+        <w:r>
+          <w:rPr>
+            <w:noProof/>
+            <w:webHidden/>
+          </w:rPr>
+          <w:tab/>
+        </w:r>
+        <w:r>
+          <w:rPr>
+            <w:noProof/>
+            <w:webHidden/>
+          </w:rPr>
+          <w:fldChar w:fldCharType="begin"/>
+        </w:r>
+        <w:r>
+          <w:rPr>
+            <w:noProof/>
+            <w:webHidden/>
+          </w:rPr>
+          <w:instrText xml:space="preserve"> PAGEREF _Toc400395328 \h </w:instrText>
+        </w:r>
+        <w:r>
+          <w:rPr>
+            <w:noProof/>
+            <w:webHidden/>
+          </w:rPr>
+        </w:r>
+        <w:r>
+          <w:rPr>
+            <w:noProof/>
+            <w:webHidden/>
+          </w:rPr>
+          <w:fldChar w:fldCharType="separate"/>
+        </w:r>
+        <w:r>
+          <w:rPr>
+            <w:noProof/>
+            <w:webHidden/>
+          </w:rPr>
+          <w:t>6</w:t>
+        </w:r>
+        <w:r>
+          <w:rPr>
+            <w:noProof/>
+            <w:webHidden/>
+          </w:rPr>
+          <w:fldChar w:fldCharType="end"/>
+        </w:r>
+      </w:hyperlink>
+    </w:p>
+    <w:p>
       <w:r>
         <w:fldChar w:fldCharType="end"/>
       </w:r>
@@ -1639,6 +1958,16 @@
       </w:pPr>
     </w:p>
     <w:p>
+      <w:pPr>
+        <w:pStyle w:val="TableofFigures"/>
+        <w:tabs>
+          <w:tab w:val="right" w:leader="dot" w:pos="9350"/>
+        </w:tabs>
+        <w:rPr>
+          <w:rFonts w:asciiTheme="minorHAnsi" w:eastAsiaTheme="minorEastAsia" w:hAnsiTheme="minorHAnsi"/>
+          <w:noProof/>
+        </w:rPr>
+      </w:pPr>
       <w:r>
         <w:fldChar w:fldCharType="begin"/>
       </w:r>
@@ -1648,14 +1977,150 @@
       <w:r>
         <w:fldChar w:fldCharType="separate"/>
       </w:r>
-      <w:r>
-        <w:rPr>
-          <w:b/>
-          <w:bCs/>
+      <w:hyperlink w:anchor="_Toc400395329" w:history="1">
+        <w:r>
+          <w:rPr>
+            <w:rStyle w:val="Hyperlink"/>
+            <w:noProof/>
+          </w:rPr>
+          <w:t>Figure 4.1</w:t>
+        </w:r>
+        <w:r>
+          <w:rPr>
+            <w:rStyle w:val="Hyperlink"/>
+            <w:noProof/>
+          </w:rPr>
+          <w:noBreakHyphen/>
+          <w:t>1TTS Level 0 Use Cases</w:t>
+        </w:r>
+        <w:r>
+          <w:rPr>
+            <w:noProof/>
+            <w:webHidden/>
+          </w:rPr>
+          <w:tab/>
+        </w:r>
+        <w:r>
+          <w:rPr>
+            <w:noProof/>
+            <w:webHidden/>
+          </w:rPr>
+          <w:fldChar w:fldCharType="begin"/>
+        </w:r>
+        <w:r>
+          <w:rPr>
+            <w:noProof/>
+            <w:webHidden/>
+          </w:rPr>
+          <w:instrText xml:space="preserve"> PAGEREF _Toc400395329 \h </w:instrText>
+        </w:r>
+        <w:r>
+          <w:rPr>
+            <w:noProof/>
+            <w:webHidden/>
+          </w:rPr>
+        </w:r>
+        <w:r>
+          <w:rPr>
+            <w:noProof/>
+            <w:webHidden/>
+          </w:rPr>
+          <w:fldChar w:fldCharType="separate"/>
+        </w:r>
+        <w:r>
+          <w:rPr>
+            <w:noProof/>
+            <w:webHidden/>
+          </w:rPr>
+          <w:t>4</w:t>
+        </w:r>
+        <w:r>
+          <w:rPr>
+            <w:noProof/>
+            <w:webHidden/>
+          </w:rPr>
+          <w:fldChar w:fldCharType="end"/>
+        </w:r>
+      </w:hyperlink>
+    </w:p>
+    <w:p>
+      <w:pPr>
+        <w:pStyle w:val="TableofFigures"/>
+        <w:tabs>
+          <w:tab w:val="right" w:leader="dot" w:pos="9350"/>
+        </w:tabs>
+        <w:rPr>
+          <w:rFonts w:asciiTheme="minorHAnsi" w:eastAsiaTheme="minorEastAsia" w:hAnsiTheme="minorHAnsi"/>
           <w:noProof/>
         </w:rPr>
-        <w:t>No table of figures entries found.</w:t>
-      </w:r>
+      </w:pPr>
+      <w:hyperlink w:anchor="_Toc400395330" w:history="1">
+        <w:r>
+          <w:rPr>
+            <w:rStyle w:val="Hyperlink"/>
+            <w:noProof/>
+          </w:rPr>
+          <w:t>Figure 4.1</w:t>
+        </w:r>
+        <w:r>
+          <w:rPr>
+            <w:rStyle w:val="Hyperlink"/>
+            <w:noProof/>
+          </w:rPr>
+          <w:noBreakHyphen/>
+          <w:t>2 Reserve Ticket Fuction Point Diagram</w:t>
+        </w:r>
+        <w:r>
+          <w:rPr>
+            <w:noProof/>
+            <w:webHidden/>
+          </w:rPr>
+          <w:tab/>
+        </w:r>
+        <w:r>
+          <w:rPr>
+            <w:noProof/>
+            <w:webHidden/>
+          </w:rPr>
+          <w:fldChar w:fldCharType="begin"/>
+        </w:r>
+        <w:r>
+          <w:rPr>
+            <w:noProof/>
+            <w:webHidden/>
+          </w:rPr>
+          <w:instrText xml:space="preserve"> PAGEREF _Toc400395330 \h </w:instrText>
+        </w:r>
+        <w:r>
+          <w:rPr>
+            <w:noProof/>
+            <w:webHidden/>
+          </w:rPr>
+        </w:r>
+        <w:r>
+          <w:rPr>
+            <w:noProof/>
+            <w:webHidden/>
+          </w:rPr>
+          <w:fldChar w:fldCharType="separate"/>
+        </w:r>
+        <w:r>
+          <w:rPr>
+            <w:noProof/>
+            <w:webHidden/>
+          </w:rPr>
+          <w:t>5</w:t>
+        </w:r>
+        <w:r>
+          <w:rPr>
+            <w:noProof/>
+            <w:webHidden/>
+          </w:rPr>
+          <w:fldChar w:fldCharType="end"/>
+        </w:r>
+      </w:hyperlink>
+    </w:p>
+    <w:p>
       <w:r>
         <w:fldChar w:fldCharType="end"/>
       </w:r>
@@ -2216,46 +2681,66 @@
       <w:pPr>
         <w:pStyle w:val="Heading1"/>
       </w:pPr>
-      <w:bookmarkStart w:id="1" w:name="_Toc400316177"/>
+      <w:bookmarkStart w:id="0" w:name="_Toc400395310"/>
       <w:r>
         <w:lastRenderedPageBreak/>
         <w:t>Introduction</w:t>
       </w:r>
+      <w:bookmarkEnd w:id="0"/>
+    </w:p>
+    <w:p/>
+    <w:p/>
+    <w:p>
+      <w:pPr>
+        <w:pStyle w:val="Heading2"/>
+      </w:pPr>
+      <w:bookmarkStart w:id="1" w:name="_Toc400395311"/>
+      <w:r>
+        <w:t>Purpose</w:t>
+      </w:r>
+      <w:r>
+        <w:t xml:space="preserve"> &lt;Of This Document&gt;</w:t>
+      </w:r>
       <w:bookmarkEnd w:id="1"/>
     </w:p>
     <w:p/>
+    <w:p/>
+    <w:p/>
     <w:p>
       <w:pPr>
         <w:pStyle w:val="Heading2"/>
       </w:pPr>
-      <w:bookmarkStart w:id="2" w:name="_Toc400316178"/>
-      <w:r>
-        <w:t>Scope</w:t>
+      <w:bookmarkStart w:id="2" w:name="_Toc400395312"/>
+      <w:r>
+        <w:t xml:space="preserve">Glossary </w:t>
+      </w:r>
+      <w:r>
+        <w:t>o</w:t>
+      </w:r>
+      <w:r>
+        <w:t>f Terminology</w:t>
       </w:r>
       <w:bookmarkEnd w:id="2"/>
     </w:p>
     <w:p/>
+    <w:p/>
+    <w:p/>
     <w:p>
       <w:pPr>
         <w:pStyle w:val="Heading2"/>
       </w:pPr>
-      <w:bookmarkStart w:id="3" w:name="_Toc400316179"/>
-      <w:r>
-        <w:t>Glossary Of Terminology</w:t>
+      <w:bookmarkStart w:id="3" w:name="_Toc400395313"/>
+      <w:r>
+        <w:t xml:space="preserve">Document </w:t>
+      </w:r>
+      <w:r>
+        <w:t>References</w:t>
       </w:r>
       <w:bookmarkEnd w:id="3"/>
     </w:p>
     <w:p/>
-    <w:p>
-      <w:pPr>
-        <w:pStyle w:val="Heading2"/>
-      </w:pPr>
-      <w:bookmarkStart w:id="4" w:name="_Toc400316180"/>
-      <w:r>
-        <w:t>References</w:t>
-      </w:r>
-      <w:bookmarkEnd w:id="4"/>
-    </w:p>
+    <w:p/>
+    <w:p/>
     <w:p>
       <w:pPr>
         <w:pStyle w:val="Heading1"/>
@@ -2266,24 +2751,184 @@
         </w:rPr>
         <w:br w:type="column"/>
       </w:r>
-      <w:bookmarkStart w:id="5" w:name="_Toc400316181"/>
+      <w:bookmarkStart w:id="4" w:name="_Toc400395314"/>
       <w:r>
         <w:lastRenderedPageBreak/>
         <w:t>Overall Description</w:t>
       </w:r>
+      <w:bookmarkEnd w:id="4"/>
+    </w:p>
+    <w:p/>
+    <w:p>
+      <w:pPr>
+        <w:pStyle w:val="Heading2"/>
+      </w:pPr>
+      <w:bookmarkStart w:id="5" w:name="_Toc400395315"/>
+      <w:r>
+        <w:t>Scope</w:t>
+      </w:r>
       <w:bookmarkEnd w:id="5"/>
     </w:p>
     <w:p/>
     <w:p>
       <w:pPr>
+        <w:rPr>
+          <w:rFonts w:cs="Times New Roman"/>
+        </w:rPr>
+      </w:pPr>
+      <w:r>
+        <w:rPr>
+          <w:rFonts w:cs="Times New Roman"/>
+        </w:rPr>
+        <w:t xml:space="preserve">The Theater Ticket </w:t>
+      </w:r>
+      <w:r>
+        <w:rPr>
+          <w:rFonts w:cs="Times New Roman"/>
+        </w:rPr>
+        <w:t>System, TTS,</w:t>
+      </w:r>
+      <w:r>
+        <w:rPr>
+          <w:rFonts w:cs="Times New Roman"/>
+        </w:rPr>
+        <w:t xml:space="preserve"> manages the different tasks involved with handling ticket sales to all events and associated venues.  Customer service agents</w:t>
+      </w:r>
+      <w:r>
+        <w:rPr>
+          <w:rFonts w:cs="Times New Roman"/>
+        </w:rPr>
+        <w:t>, CSA,</w:t>
+      </w:r>
+      <w:r>
+        <w:rPr>
+          <w:rFonts w:cs="Times New Roman"/>
+        </w:rPr>
+        <w:t xml:space="preserve"> interact with the</w:t>
+      </w:r>
+      <w:r>
+        <w:rPr>
+          <w:rFonts w:cs="Times New Roman"/>
+        </w:rPr>
+        <w:t xml:space="preserve"> TTS </w:t>
+      </w:r>
+      <w:r>
+        <w:rPr>
+          <w:rFonts w:cs="Times New Roman"/>
+        </w:rPr>
+        <w:t xml:space="preserve">to handle </w:t>
+      </w:r>
+      <w:r>
+        <w:rPr>
+          <w:rFonts w:cs="Times New Roman"/>
+        </w:rPr>
+        <w:t xml:space="preserve">ticket </w:t>
+      </w:r>
+      <w:r>
+        <w:rPr>
+          <w:rFonts w:cs="Times New Roman"/>
+        </w:rPr>
+        <w:t xml:space="preserve">sales to customers either by telephone or in person.  The </w:t>
+      </w:r>
+      <w:r>
+        <w:rPr>
+          <w:rFonts w:cs="Times New Roman"/>
+        </w:rPr>
+        <w:t>CSA</w:t>
+      </w:r>
+      <w:r>
+        <w:rPr>
+          <w:rFonts w:cs="Times New Roman"/>
+        </w:rPr>
+        <w:t xml:space="preserve"> handles reservations </w:t>
+      </w:r>
+      <w:r>
+        <w:rPr>
+          <w:rFonts w:cs="Times New Roman"/>
+        </w:rPr>
+        <w:t xml:space="preserve">for reserved and </w:t>
+      </w:r>
+      <w:r>
+        <w:rPr>
+          <w:rFonts w:cs="Times New Roman"/>
+        </w:rPr>
+        <w:t>general admission</w:t>
+      </w:r>
+      <w:r>
+        <w:rPr>
+          <w:rFonts w:cs="Times New Roman"/>
+        </w:rPr>
+        <w:t xml:space="preserve"> seating</w:t>
+      </w:r>
+      <w:r>
+        <w:rPr>
+          <w:rFonts w:cs="Times New Roman"/>
+        </w:rPr>
+        <w:t xml:space="preserve">. Once the </w:t>
+      </w:r>
+      <w:r>
+        <w:rPr>
+          <w:rFonts w:cs="Times New Roman"/>
+        </w:rPr>
+        <w:t>CSA</w:t>
+      </w:r>
+      <w:r>
+        <w:rPr>
+          <w:rFonts w:cs="Times New Roman"/>
+        </w:rPr>
+        <w:t xml:space="preserve"> has entered the reservation information into the system, a database stores the information for future use. The database stores customer name and address information, seat choices, special needs information, payment information, and whether the customer is a season ticket buyer or an individual ticket buyer.</w:t>
+      </w:r>
+    </w:p>
+    <w:p/>
+    <w:p>
+      <w:pPr>
         <w:pStyle w:val="Heading2"/>
       </w:pPr>
-      <w:bookmarkStart w:id="6" w:name="_Toc400316182"/>
+      <w:bookmarkStart w:id="6" w:name="_Toc400395316"/>
       <w:r>
         <w:t>System Features</w:t>
       </w:r>
       <w:bookmarkEnd w:id="6"/>
     </w:p>
+    <w:p/>
+    <w:p/>
+    <w:p/>
+    <w:p>
+      <w:pPr>
+        <w:pStyle w:val="Heading2"/>
+      </w:pPr>
+      <w:bookmarkStart w:id="7" w:name="_Toc400395317"/>
+      <w:r>
+        <w:t>System Constraints</w:t>
+      </w:r>
+      <w:bookmarkEnd w:id="7"/>
+    </w:p>
+    <w:p/>
+    <w:p>
+      <w:pPr>
+        <w:pStyle w:val="ListParagraph"/>
+        <w:numPr>
+          <w:ilvl w:val="0"/>
+          <w:numId w:val="15"/>
+        </w:numPr>
+      </w:pPr>
+      <w:r>
+        <w:t>The TTS software must operate on a typical Windows machine that can be used at both the organizations office and at any ticket booth of an event.</w:t>
+      </w:r>
+    </w:p>
+    <w:p>
+      <w:pPr>
+        <w:pStyle w:val="ListParagraph"/>
+        <w:numPr>
+          <w:ilvl w:val="0"/>
+          <w:numId w:val="15"/>
+        </w:numPr>
+      </w:pPr>
+      <w:r>
+        <w:t>An external system will handle the management of events in the database. Items such as creating an event, cancelling an event, setting the maximum event tickets, etc. would all be handled by this external system.</w:t>
+      </w:r>
+    </w:p>
+    <w:p/>
     <w:p>
       <w:pPr>
         <w:pStyle w:val="Heading1"/>
@@ -2291,12 +2936,12 @@
       <w:r>
         <w:br w:type="column"/>
       </w:r>
-      <w:bookmarkStart w:id="7" w:name="_Toc400316183"/>
+      <w:bookmarkStart w:id="8" w:name="_Toc400395318"/>
       <w:r>
         <w:lastRenderedPageBreak/>
         <w:t>Requirements</w:t>
       </w:r>
-      <w:bookmarkEnd w:id="7"/>
+      <w:bookmarkEnd w:id="8"/>
     </w:p>
     <w:p>
       <w:pPr>
@@ -2312,20 +2957,29 @@
       <w:pPr>
         <w:pStyle w:val="Heading2"/>
       </w:pPr>
-      <w:bookmarkStart w:id="8" w:name="_Toc400316184"/>
+      <w:bookmarkStart w:id="9" w:name="_Toc400395319"/>
       <w:r>
         <w:t>Customer Requirements</w:t>
       </w:r>
-      <w:bookmarkEnd w:id="8"/>
-    </w:p>
-    <w:p/>
+      <w:bookmarkEnd w:id="9"/>
+    </w:p>
+    <w:p>
+      <w:pPr>
+        <w:pStyle w:val="Caption"/>
+        <w:keepNext/>
+        <w:rPr>
+          <w:sz w:val="22"/>
+          <w:szCs w:val="22"/>
+        </w:rPr>
+      </w:pPr>
+    </w:p>
     <w:p>
       <w:pPr>
         <w:pStyle w:val="Caption"/>
         <w:keepNext/>
         <w:jc w:val="center"/>
       </w:pPr>
-      <w:bookmarkStart w:id="9" w:name="_Toc400315790"/>
+      <w:bookmarkStart w:id="10" w:name="_Toc400395325"/>
       <w:r>
         <w:t xml:space="preserve">Table </w:t>
       </w:r>
@@ -2369,9 +3023,9 @@
         <w:fldChar w:fldCharType="end"/>
       </w:r>
       <w:r>
-        <w:t xml:space="preserve"> Customer Requirements</w:t>
-      </w:r>
-      <w:bookmarkEnd w:id="9"/>
+        <w:t>Customer Requirements</w:t>
+      </w:r>
+      <w:bookmarkEnd w:id="10"/>
     </w:p>
     <w:tbl>
       <w:tblPr>
@@ -2481,20 +3135,29 @@
       <w:pPr>
         <w:pStyle w:val="Heading2"/>
       </w:pPr>
-      <w:bookmarkStart w:id="10" w:name="_Toc400316185"/>
+      <w:bookmarkStart w:id="11" w:name="_Toc400395320"/>
       <w:r>
         <w:t>Functional Requirements</w:t>
       </w:r>
-      <w:bookmarkEnd w:id="10"/>
-    </w:p>
-    <w:p/>
+      <w:bookmarkEnd w:id="11"/>
+    </w:p>
+    <w:p>
+      <w:pPr>
+        <w:pStyle w:val="Caption"/>
+        <w:keepNext/>
+        <w:rPr>
+          <w:sz w:val="22"/>
+          <w:szCs w:val="22"/>
+        </w:rPr>
+      </w:pPr>
+    </w:p>
     <w:p>
       <w:pPr>
         <w:pStyle w:val="Caption"/>
         <w:keepNext/>
         <w:jc w:val="center"/>
       </w:pPr>
-      <w:bookmarkStart w:id="11" w:name="_Toc400315791"/>
+      <w:bookmarkStart w:id="12" w:name="_Toc400395326"/>
       <w:r>
         <w:t xml:space="preserve">Table </w:t>
       </w:r>
@@ -2538,9 +3201,12 @@
         <w:fldChar w:fldCharType="end"/>
       </w:r>
       <w:r>
-        <w:t xml:space="preserve"> Functional Requirements</w:t>
-      </w:r>
-      <w:bookmarkEnd w:id="11"/>
+        <w:t xml:space="preserve"> F</w:t>
+      </w:r>
+      <w:r>
+        <w:t>unctional Requirements</w:t>
+      </w:r>
+      <w:bookmarkEnd w:id="12"/>
     </w:p>
     <w:tbl>
       <w:tblPr>
@@ -2640,29 +3306,28 @@
           <w:tcPr>
             <w:tcW w:w="875" w:type="dxa"/>
           </w:tcPr>
-          <w:p/>
+          <w:p>
+            <w:pPr>
+              <w:keepNext/>
+            </w:pPr>
+          </w:p>
         </w:tc>
       </w:tr>
     </w:tbl>
     <w:p>
       <w:pPr>
+        <w:pStyle w:val="Caption"/>
+      </w:pPr>
+    </w:p>
+    <w:p>
+      <w:pPr>
         <w:pStyle w:val="Heading2"/>
-        <w:numPr>
-          <w:ilvl w:val="0"/>
-          <w:numId w:val="0"/>
-        </w:numPr>
-        <w:ind w:left="576" w:hanging="576"/>
-      </w:pPr>
-    </w:p>
-    <w:p>
-      <w:pPr>
-        <w:pStyle w:val="Heading2"/>
-      </w:pPr>
-      <w:bookmarkStart w:id="12" w:name="_Toc400316186"/>
+      </w:pPr>
+      <w:bookmarkStart w:id="13" w:name="_Toc400395321"/>
       <w:r>
         <w:t>Requirements Matrix</w:t>
       </w:r>
-      <w:bookmarkEnd w:id="12"/>
+      <w:bookmarkEnd w:id="13"/>
     </w:p>
     <w:p/>
     <w:p/>
@@ -2673,75 +3338,1835 @@
       <w:r>
         <w:br w:type="column"/>
       </w:r>
-      <w:bookmarkStart w:id="13" w:name="_Toc400316187"/>
+      <w:bookmarkStart w:id="14" w:name="_Toc400395322"/>
       <w:r>
         <w:lastRenderedPageBreak/>
         <w:t>Models and Diagrams</w:t>
       </w:r>
-      <w:bookmarkEnd w:id="13"/>
+      <w:bookmarkEnd w:id="14"/>
     </w:p>
     <w:p/>
     <w:p>
       <w:pPr>
         <w:pStyle w:val="Heading2"/>
       </w:pPr>
-      <w:bookmarkStart w:id="14" w:name="_Toc400316188"/>
+      <w:bookmarkStart w:id="15" w:name="_Toc400395323"/>
       <w:r>
         <w:t>Use Case Diagram</w:t>
       </w:r>
       <w:r>
-        <w:t xml:space="preserve"> &lt;Enter Diagram Name&gt;</w:t>
-      </w:r>
-      <w:bookmarkEnd w:id="14"/>
+        <w:t xml:space="preserve"> </w:t>
+      </w:r>
+      <w:r>
+        <w:t>– TTS Level 0</w:t>
+      </w:r>
+      <w:bookmarkEnd w:id="15"/>
     </w:p>
     <w:p/>
     <w:p>
       <w:pPr>
+        <w:keepNext/>
+      </w:pPr>
+      <w:r>
+        <w:rPr>
+          <w:noProof/>
+        </w:rPr>
+        <w:drawing>
+          <wp:inline distT="0" distB="0" distL="0" distR="0" wp14:anchorId="147E6906" wp14:editId="508FCC71">
+            <wp:extent cx="5939790" cy="3408680"/>
+            <wp:effectExtent l="0" t="0" r="3810" b="1270"/>
+            <wp:docPr id="3" name="Picture 3" descr="E:\UAH_CS650\uah\cs650\figures\TTS_UC_Diagram_Lvl_0.png"/>
+            <wp:cNvGraphicFramePr>
+              <a:graphicFrameLocks xmlns:a="http://schemas.openxmlformats.org/drawingml/2006/main" noChangeAspect="1"/>
+            </wp:cNvGraphicFramePr>
+            <a:graphic xmlns:a="http://schemas.openxmlformats.org/drawingml/2006/main">
+              <a:graphicData uri="http://schemas.openxmlformats.org/drawingml/2006/picture">
+                <pic:pic xmlns:pic="http://schemas.openxmlformats.org/drawingml/2006/picture">
+                  <pic:nvPicPr>
+                    <pic:cNvPr id="0" name="Picture 3" descr="E:\UAH_CS650\uah\cs650\figures\TTS_UC_Diagram_Lvl_0.png"/>
+                    <pic:cNvPicPr>
+                      <a:picLocks noChangeAspect="1" noChangeArrowheads="1"/>
+                    </pic:cNvPicPr>
+                  </pic:nvPicPr>
+                  <pic:blipFill>
+                    <a:blip r:embed="rId18">
+                      <a:extLst>
+                        <a:ext uri="{28A0092B-C50C-407E-A947-70E740481C1C}">
+                          <a14:useLocalDpi xmlns:a14="http://schemas.microsoft.com/office/drawing/2010/main" val="0"/>
+                        </a:ext>
+                      </a:extLst>
+                    </a:blip>
+                    <a:srcRect/>
+                    <a:stretch>
+                      <a:fillRect/>
+                    </a:stretch>
+                  </pic:blipFill>
+                  <pic:spPr bwMode="auto">
+                    <a:xfrm>
+                      <a:off x="0" y="0"/>
+                      <a:ext cx="5939790" cy="3408680"/>
+                    </a:xfrm>
+                    <a:prstGeom prst="rect">
+                      <a:avLst/>
+                    </a:prstGeom>
+                    <a:noFill/>
+                    <a:ln>
+                      <a:noFill/>
+                    </a:ln>
+                  </pic:spPr>
+                </pic:pic>
+              </a:graphicData>
+            </a:graphic>
+          </wp:inline>
+        </w:drawing>
+      </w:r>
+    </w:p>
+    <w:p>
+      <w:pPr>
+        <w:pStyle w:val="Caption"/>
+        <w:jc w:val="center"/>
+      </w:pPr>
+      <w:bookmarkStart w:id="16" w:name="_Toc400395329"/>
+      <w:r>
+        <w:t xml:space="preserve">Figure </w:t>
+      </w:r>
+      <w:r>
+        <w:fldChar w:fldCharType="begin"/>
+      </w:r>
+      <w:r>
+        <w:instrText xml:space="preserve"> STYLEREF 2 \s </w:instrText>
+      </w:r>
+      <w:r>
+        <w:fldChar w:fldCharType="separate"/>
+      </w:r>
+      <w:r>
+        <w:rPr>
+          <w:noProof/>
+        </w:rPr>
+        <w:t>4.1</w:t>
+      </w:r>
+      <w:r>
+        <w:fldChar w:fldCharType="end"/>
+      </w:r>
+      <w:r>
+        <w:noBreakHyphen/>
+      </w:r>
+      <w:r>
+        <w:fldChar w:fldCharType="begin"/>
+      </w:r>
+      <w:r>
+        <w:instrText xml:space="preserve"> SEQ Figure \* ARABIC \s 2 </w:instrText>
+      </w:r>
+      <w:r>
+        <w:fldChar w:fldCharType="separate"/>
+      </w:r>
+      <w:r>
+        <w:rPr>
+          <w:noProof/>
+        </w:rPr>
+        <w:t>1</w:t>
+      </w:r>
+      <w:r>
+        <w:fldChar w:fldCharType="end"/>
+      </w:r>
+      <w:r>
+        <w:t>TTS Level 0 Use Cases</w:t>
+      </w:r>
+      <w:bookmarkEnd w:id="16"/>
+    </w:p>
+    <w:p/>
+    <w:p>
+      <w:pPr>
         <w:pStyle w:val="Heading3"/>
       </w:pPr>
-      <w:bookmarkStart w:id="15" w:name="_Toc400316189"/>
-      <w:r>
-        <w:t>&lt;Enter Use Case Name&gt;</w:t>
-      </w:r>
-      <w:bookmarkEnd w:id="15"/>
-    </w:p>
-    <w:p/>
-    <w:p>
-      <w:pPr>
-        <w:pStyle w:val="Heading4"/>
-      </w:pPr>
-      <w:r>
-        <w:t>Use Case</w:t>
-      </w:r>
-      <w:r>
-        <w:t xml:space="preserve"> Description</w:t>
-      </w:r>
-    </w:p>
-    <w:p/>
-    <w:p>
-      <w:pPr>
-        <w:pStyle w:val="Heading4"/>
-      </w:pPr>
-      <w:r>
-        <w:t>Activity Diagram</w:t>
-      </w:r>
-    </w:p>
-    <w:p/>
-    <w:p>
-      <w:pPr>
-        <w:pStyle w:val="Heading4"/>
-      </w:pPr>
-      <w:r>
-        <w:t>Function Point Estimate</w:t>
-      </w:r>
+      <w:bookmarkStart w:id="17" w:name="_Toc400395324"/>
+      <w:r>
+        <w:t>Reserve Ticket</w:t>
+      </w:r>
+      <w:bookmarkEnd w:id="17"/>
     </w:p>
     <w:p/>
     <w:p/>
-    <w:p>
-      <w:pPr>
+    <w:p/>
+    <w:p>
+      <w:pPr>
+        <w:pStyle w:val="Heading4"/>
+      </w:pPr>
+      <w:r>
+        <w:t>Use Case</w:t>
+      </w:r>
+      <w:r>
+        <w:t xml:space="preserve"> Description</w:t>
+      </w:r>
+    </w:p>
+    <w:p/>
+    <w:p>
+      <w:pPr>
+        <w:pStyle w:val="Caption"/>
+        <w:keepNext/>
         <w:jc w:val="center"/>
       </w:pPr>
-      <w:r>
+      <w:bookmarkStart w:id="18" w:name="_Toc400395327"/>
+      <w:r>
+        <w:t xml:space="preserve">Table </w:t>
+      </w:r>
+      <w:r>
+        <w:fldChar w:fldCharType="begin"/>
+      </w:r>
+      <w:r>
+        <w:instrText xml:space="preserve"> STYLEREF 2 \s </w:instrText>
+      </w:r>
+      <w:r>
+        <w:fldChar w:fldCharType="separate"/>
+      </w:r>
+      <w:r>
+        <w:rPr>
+          <w:noProof/>
+        </w:rPr>
+        <w:t>4.1</w:t>
+      </w:r>
+      <w:r>
+        <w:fldChar w:fldCharType="end"/>
+      </w:r>
+      <w:r>
+        <w:noBreakHyphen/>
+      </w:r>
+      <w:r>
+        <w:fldChar w:fldCharType="begin"/>
+      </w:r>
+      <w:r>
+        <w:instrText xml:space="preserve"> SEQ Table \* ARABIC \s 2 </w:instrText>
+      </w:r>
+      <w:r>
+        <w:fldChar w:fldCharType="separate"/>
+      </w:r>
+      <w:r>
+        <w:rPr>
+          <w:noProof/>
+        </w:rPr>
+        <w:t>1</w:t>
+      </w:r>
+      <w:r>
+        <w:fldChar w:fldCharType="end"/>
+      </w:r>
+      <w:r>
+        <w:t xml:space="preserve"> Reserve Ticket Use Case</w:t>
+      </w:r>
+      <w:bookmarkEnd w:id="18"/>
+    </w:p>
+    <w:tbl>
+      <w:tblPr>
+        <w:tblStyle w:val="TableGrid"/>
+        <w:tblW w:w="0" w:type="auto"/>
+        <w:tblLook w:val="04A0" w:firstRow="1" w:lastRow="0" w:firstColumn="1" w:lastColumn="0" w:noHBand="0" w:noVBand="1"/>
+      </w:tblPr>
+      <w:tblGrid>
+        <w:gridCol w:w="1368"/>
+        <w:gridCol w:w="4104"/>
+        <w:gridCol w:w="4104"/>
+      </w:tblGrid>
+      <w:tr>
+        <w:trPr>
+          <w:tblHeader/>
+        </w:trPr>
+        <w:tc>
+          <w:tcPr>
+            <w:tcW w:w="1368" w:type="dxa"/>
+          </w:tcPr>
+          <w:p>
+            <w:pPr>
+              <w:rPr>
+                <w:b/>
+              </w:rPr>
+            </w:pPr>
+            <w:r>
+              <w:rPr>
+                <w:b/>
+              </w:rPr>
+              <w:t>UC Name</w:t>
+            </w:r>
+          </w:p>
+        </w:tc>
+        <w:tc>
+          <w:tcPr>
+            <w:tcW w:w="8208" w:type="dxa"/>
+            <w:gridSpan w:val="2"/>
+          </w:tcPr>
+          <w:p>
+            <w:pPr>
+              <w:jc w:val="center"/>
+              <w:rPr>
+                <w:b/>
+              </w:rPr>
+            </w:pPr>
+            <w:r>
+              <w:rPr>
+                <w:b/>
+              </w:rPr>
+              <w:t>Reserve Ticket</w:t>
+            </w:r>
+          </w:p>
+        </w:tc>
+      </w:tr>
+      <w:tr>
+        <w:tc>
+          <w:tcPr>
+            <w:tcW w:w="1368" w:type="dxa"/>
+          </w:tcPr>
+          <w:p>
+            <w:r>
+              <w:t>Description</w:t>
+            </w:r>
+          </w:p>
+        </w:tc>
+        <w:tc>
+          <w:tcPr>
+            <w:tcW w:w="8208" w:type="dxa"/>
+            <w:gridSpan w:val="2"/>
+          </w:tcPr>
+          <w:p/>
+        </w:tc>
+      </w:tr>
+      <w:tr>
+        <w:tc>
+          <w:tcPr>
+            <w:tcW w:w="1368" w:type="dxa"/>
+          </w:tcPr>
+          <w:p>
+            <w:r>
+              <w:t>Actors</w:t>
+            </w:r>
+          </w:p>
+        </w:tc>
+        <w:tc>
+          <w:tcPr>
+            <w:tcW w:w="8208" w:type="dxa"/>
+            <w:gridSpan w:val="2"/>
+          </w:tcPr>
+          <w:p>
+            <w:r>
+              <w:t>Customer Service Agent (CSA)</w:t>
+            </w:r>
+          </w:p>
+        </w:tc>
+      </w:tr>
+      <w:tr>
+        <w:tc>
+          <w:tcPr>
+            <w:tcW w:w="1368" w:type="dxa"/>
+          </w:tcPr>
+          <w:p>
+            <w:r>
+              <w:t>Pre-Conditions</w:t>
+            </w:r>
+          </w:p>
+        </w:tc>
+        <w:tc>
+          <w:tcPr>
+            <w:tcW w:w="8208" w:type="dxa"/>
+            <w:gridSpan w:val="2"/>
+          </w:tcPr>
+          <w:p>
+            <w:r>
+              <w:t>A CSA is available.</w:t>
+            </w:r>
+          </w:p>
+          <w:p>
+            <w:r>
+              <w:t>The TTS is operational.</w:t>
+            </w:r>
+          </w:p>
+          <w:p>
+            <w:r>
+              <w:t>The CSA is logged in to TTS.</w:t>
+            </w:r>
+          </w:p>
+        </w:tc>
+      </w:tr>
+      <w:tr>
+        <w:tc>
+          <w:tcPr>
+            <w:tcW w:w="1368" w:type="dxa"/>
+          </w:tcPr>
+          <w:p>
+            <w:r>
+              <w:t>Post-Conditions</w:t>
+            </w:r>
+          </w:p>
+        </w:tc>
+        <w:tc>
+          <w:tcPr>
+            <w:tcW w:w="8208" w:type="dxa"/>
+            <w:gridSpan w:val="2"/>
+          </w:tcPr>
+          <w:p>
+            <w:r>
+              <w:t>A ticket is reserved for a patron.</w:t>
+            </w:r>
+          </w:p>
+          <w:p>
+            <w:r>
+              <w:t>The selected tickets are no longer available for other patrons.</w:t>
+            </w:r>
+          </w:p>
+        </w:tc>
+      </w:tr>
+      <w:tr>
+        <w:tc>
+          <w:tcPr>
+            <w:tcW w:w="1368" w:type="dxa"/>
+          </w:tcPr>
+          <w:p>
+            <w:r>
+              <w:t>Triggers</w:t>
+            </w:r>
+          </w:p>
+        </w:tc>
+        <w:tc>
+          <w:tcPr>
+            <w:tcW w:w="8208" w:type="dxa"/>
+            <w:gridSpan w:val="2"/>
+          </w:tcPr>
+          <w:p>
+            <w:r>
+              <w:t>A patron wishes to reserve a ticket.</w:t>
+            </w:r>
+          </w:p>
+        </w:tc>
+      </w:tr>
+      <w:tr>
+        <w:tc>
+          <w:tcPr>
+            <w:tcW w:w="9576" w:type="dxa"/>
+            <w:gridSpan w:val="3"/>
+            <w:vAlign w:val="center"/>
+          </w:tcPr>
+          <w:p>
+            <w:pPr>
+              <w:jc w:val="center"/>
+            </w:pPr>
+            <w:r>
+              <w:t>Flow</w:t>
+            </w:r>
+          </w:p>
+        </w:tc>
+      </w:tr>
+      <w:tr>
+        <w:tc>
+          <w:tcPr>
+            <w:tcW w:w="1368" w:type="dxa"/>
+          </w:tcPr>
+          <w:p/>
+        </w:tc>
+        <w:tc>
+          <w:tcPr>
+            <w:tcW w:w="4104" w:type="dxa"/>
+            <w:vAlign w:val="center"/>
+          </w:tcPr>
+          <w:p>
+            <w:pPr>
+              <w:jc w:val="center"/>
+            </w:pPr>
+            <w:r>
+              <w:t>Actor</w:t>
+            </w:r>
+          </w:p>
+        </w:tc>
+        <w:tc>
+          <w:tcPr>
+            <w:tcW w:w="4104" w:type="dxa"/>
+            <w:vAlign w:val="center"/>
+          </w:tcPr>
+          <w:p>
+            <w:pPr>
+              <w:jc w:val="center"/>
+            </w:pPr>
+            <w:r>
+              <w:t>System</w:t>
+            </w:r>
+          </w:p>
+        </w:tc>
+      </w:tr>
+      <w:tr>
+        <w:tc>
+          <w:tcPr>
+            <w:tcW w:w="1368" w:type="dxa"/>
+          </w:tcPr>
+          <w:p>
+            <w:pPr>
+              <w:pStyle w:val="ListParagraph"/>
+              <w:numPr>
+                <w:ilvl w:val="0"/>
+                <w:numId w:val="15"/>
+              </w:numPr>
+            </w:pPr>
+          </w:p>
+        </w:tc>
+        <w:tc>
+          <w:tcPr>
+            <w:tcW w:w="4104" w:type="dxa"/>
+          </w:tcPr>
+          <w:p>
+            <w:r>
+              <w:t>Query seats for a specific event</w:t>
+            </w:r>
+          </w:p>
+        </w:tc>
+        <w:tc>
+          <w:tcPr>
+            <w:tcW w:w="4104" w:type="dxa"/>
+          </w:tcPr>
+          <w:p/>
+        </w:tc>
+      </w:tr>
+      <w:tr>
+        <w:tc>
+          <w:tcPr>
+            <w:tcW w:w="1368" w:type="dxa"/>
+          </w:tcPr>
+          <w:p>
+            <w:pPr>
+              <w:pStyle w:val="ListParagraph"/>
+              <w:numPr>
+                <w:ilvl w:val="0"/>
+                <w:numId w:val="15"/>
+              </w:numPr>
+            </w:pPr>
+          </w:p>
+        </w:tc>
+        <w:tc>
+          <w:tcPr>
+            <w:tcW w:w="4104" w:type="dxa"/>
+          </w:tcPr>
+          <w:p/>
+        </w:tc>
+        <w:tc>
+          <w:tcPr>
+            <w:tcW w:w="4104" w:type="dxa"/>
+          </w:tcPr>
+          <w:p>
+            <w:r>
+              <w:t>Search for a specific Event.</w:t>
+            </w:r>
+          </w:p>
+        </w:tc>
+      </w:tr>
+      <w:tr>
+        <w:tc>
+          <w:tcPr>
+            <w:tcW w:w="1368" w:type="dxa"/>
+          </w:tcPr>
+          <w:p>
+            <w:pPr>
+              <w:pStyle w:val="ListParagraph"/>
+              <w:numPr>
+                <w:ilvl w:val="0"/>
+                <w:numId w:val="15"/>
+              </w:numPr>
+            </w:pPr>
+          </w:p>
+        </w:tc>
+        <w:tc>
+          <w:tcPr>
+            <w:tcW w:w="4104" w:type="dxa"/>
+          </w:tcPr>
+          <w:p/>
+        </w:tc>
+        <w:tc>
+          <w:tcPr>
+            <w:tcW w:w="4104" w:type="dxa"/>
+          </w:tcPr>
+          <w:p>
+            <w:r>
+              <w:t>Return results available seats.</w:t>
+            </w:r>
+          </w:p>
+        </w:tc>
+      </w:tr>
+      <w:tr>
+        <w:tc>
+          <w:tcPr>
+            <w:tcW w:w="1368" w:type="dxa"/>
+          </w:tcPr>
+          <w:p>
+            <w:pPr>
+              <w:pStyle w:val="ListParagraph"/>
+              <w:numPr>
+                <w:ilvl w:val="0"/>
+                <w:numId w:val="15"/>
+              </w:numPr>
+            </w:pPr>
+          </w:p>
+        </w:tc>
+        <w:tc>
+          <w:tcPr>
+            <w:tcW w:w="4104" w:type="dxa"/>
+          </w:tcPr>
+          <w:p>
+            <w:r>
+              <w:t>Select a seat</w:t>
+            </w:r>
+          </w:p>
+        </w:tc>
+        <w:tc>
+          <w:tcPr>
+            <w:tcW w:w="4104" w:type="dxa"/>
+          </w:tcPr>
+          <w:p/>
+        </w:tc>
+      </w:tr>
+      <w:tr>
+        <w:tc>
+          <w:tcPr>
+            <w:tcW w:w="1368" w:type="dxa"/>
+          </w:tcPr>
+          <w:p>
+            <w:pPr>
+              <w:pStyle w:val="ListParagraph"/>
+              <w:numPr>
+                <w:ilvl w:val="0"/>
+                <w:numId w:val="15"/>
+              </w:numPr>
+            </w:pPr>
+          </w:p>
+        </w:tc>
+        <w:tc>
+          <w:tcPr>
+            <w:tcW w:w="4104" w:type="dxa"/>
+          </w:tcPr>
+          <w:p/>
+        </w:tc>
+        <w:tc>
+          <w:tcPr>
+            <w:tcW w:w="4104" w:type="dxa"/>
+          </w:tcPr>
+          <w:p>
+            <w:r>
+              <w:t xml:space="preserve">Verify seat is available, and lock selected </w:t>
+            </w:r>
+            <w:r>
+              <w:lastRenderedPageBreak/>
+              <w:t>seat.</w:t>
+            </w:r>
+          </w:p>
+        </w:tc>
+      </w:tr>
+      <w:tr>
+        <w:tc>
+          <w:tcPr>
+            <w:tcW w:w="1368" w:type="dxa"/>
+          </w:tcPr>
+          <w:p>
+            <w:pPr>
+              <w:pStyle w:val="ListParagraph"/>
+              <w:numPr>
+                <w:ilvl w:val="0"/>
+                <w:numId w:val="15"/>
+              </w:numPr>
+            </w:pPr>
+          </w:p>
+        </w:tc>
+        <w:tc>
+          <w:tcPr>
+            <w:tcW w:w="4104" w:type="dxa"/>
+          </w:tcPr>
+          <w:p>
+            <w:r>
+              <w:t>Query for the patron’s information.</w:t>
+            </w:r>
+          </w:p>
+        </w:tc>
+        <w:tc>
+          <w:tcPr>
+            <w:tcW w:w="4104" w:type="dxa"/>
+          </w:tcPr>
+          <w:p/>
+        </w:tc>
+      </w:tr>
+      <w:tr>
+        <w:tc>
+          <w:tcPr>
+            <w:tcW w:w="1368" w:type="dxa"/>
+          </w:tcPr>
+          <w:p>
+            <w:pPr>
+              <w:pStyle w:val="ListParagraph"/>
+              <w:numPr>
+                <w:ilvl w:val="0"/>
+                <w:numId w:val="15"/>
+              </w:numPr>
+            </w:pPr>
+          </w:p>
+        </w:tc>
+        <w:tc>
+          <w:tcPr>
+            <w:tcW w:w="4104" w:type="dxa"/>
+          </w:tcPr>
+          <w:p/>
+        </w:tc>
+        <w:tc>
+          <w:tcPr>
+            <w:tcW w:w="4104" w:type="dxa"/>
+          </w:tcPr>
+          <w:p>
+            <w:r>
+              <w:t>Search for the patron.</w:t>
+            </w:r>
+          </w:p>
+        </w:tc>
+      </w:tr>
+      <w:tr>
+        <w:tc>
+          <w:tcPr>
+            <w:tcW w:w="1368" w:type="dxa"/>
+          </w:tcPr>
+          <w:p>
+            <w:pPr>
+              <w:pStyle w:val="ListParagraph"/>
+              <w:numPr>
+                <w:ilvl w:val="0"/>
+                <w:numId w:val="15"/>
+              </w:numPr>
+            </w:pPr>
+          </w:p>
+        </w:tc>
+        <w:tc>
+          <w:tcPr>
+            <w:tcW w:w="4104" w:type="dxa"/>
+          </w:tcPr>
+          <w:p/>
+        </w:tc>
+        <w:tc>
+          <w:tcPr>
+            <w:tcW w:w="4104" w:type="dxa"/>
+          </w:tcPr>
+          <w:p>
+            <w:r>
+              <w:t>Return results for the searched patron.</w:t>
+            </w:r>
+          </w:p>
+        </w:tc>
+      </w:tr>
+      <w:tr>
+        <w:tc>
+          <w:tcPr>
+            <w:tcW w:w="1368" w:type="dxa"/>
+          </w:tcPr>
+          <w:p>
+            <w:pPr>
+              <w:pStyle w:val="ListParagraph"/>
+              <w:numPr>
+                <w:ilvl w:val="0"/>
+                <w:numId w:val="15"/>
+              </w:numPr>
+            </w:pPr>
+          </w:p>
+        </w:tc>
+        <w:tc>
+          <w:tcPr>
+            <w:tcW w:w="4104" w:type="dxa"/>
+          </w:tcPr>
+          <w:p>
+            <w:r>
+              <w:t>Select the correct patron.</w:t>
+            </w:r>
+          </w:p>
+        </w:tc>
+        <w:tc>
+          <w:tcPr>
+            <w:tcW w:w="4104" w:type="dxa"/>
+          </w:tcPr>
+          <w:p/>
+        </w:tc>
+      </w:tr>
+      <w:tr>
+        <w:tc>
+          <w:tcPr>
+            <w:tcW w:w="1368" w:type="dxa"/>
+          </w:tcPr>
+          <w:p>
+            <w:pPr>
+              <w:pStyle w:val="ListParagraph"/>
+              <w:numPr>
+                <w:ilvl w:val="0"/>
+                <w:numId w:val="15"/>
+              </w:numPr>
+            </w:pPr>
+          </w:p>
+        </w:tc>
+        <w:tc>
+          <w:tcPr>
+            <w:tcW w:w="4104" w:type="dxa"/>
+          </w:tcPr>
+          <w:p/>
+        </w:tc>
+        <w:tc>
+          <w:tcPr>
+            <w:tcW w:w="4104" w:type="dxa"/>
+          </w:tcPr>
+          <w:p>
+            <w:r>
+              <w:t>Verify selected patron.</w:t>
+            </w:r>
+          </w:p>
+        </w:tc>
+      </w:tr>
+      <w:tr>
+        <w:tc>
+          <w:tcPr>
+            <w:tcW w:w="1368" w:type="dxa"/>
+          </w:tcPr>
+          <w:p>
+            <w:pPr>
+              <w:pStyle w:val="ListParagraph"/>
+              <w:numPr>
+                <w:ilvl w:val="0"/>
+                <w:numId w:val="15"/>
+              </w:numPr>
+            </w:pPr>
+          </w:p>
+        </w:tc>
+        <w:tc>
+          <w:tcPr>
+            <w:tcW w:w="4104" w:type="dxa"/>
+          </w:tcPr>
+          <w:p/>
+        </w:tc>
+        <w:tc>
+          <w:tcPr>
+            <w:tcW w:w="4104" w:type="dxa"/>
+          </w:tcPr>
+          <w:p>
+            <w:r>
+              <w:t>Associate locked seat with selected patron.</w:t>
+            </w:r>
+          </w:p>
+        </w:tc>
+      </w:tr>
+      <w:tr>
+        <w:tc>
+          <w:tcPr>
+            <w:tcW w:w="1368" w:type="dxa"/>
+          </w:tcPr>
+          <w:p>
+            <w:r>
+              <w:t>Exceptions</w:t>
+            </w:r>
+          </w:p>
+        </w:tc>
+        <w:tc>
+          <w:tcPr>
+            <w:tcW w:w="8208" w:type="dxa"/>
+            <w:gridSpan w:val="2"/>
+          </w:tcPr>
+          <w:p>
+            <w:r>
+              <w:t>The ticket</w:t>
+            </w:r>
+            <w:r>
+              <w:t>(</w:t>
+            </w:r>
+            <w:r>
+              <w:t>s</w:t>
+            </w:r>
+            <w:r>
+              <w:t>)</w:t>
+            </w:r>
+            <w:r>
+              <w:t xml:space="preserve"> for the desired event are sold out.</w:t>
+            </w:r>
+          </w:p>
+          <w:p>
+            <w:r>
+              <w:t>The patron does not exist within the system.</w:t>
+            </w:r>
+          </w:p>
+          <w:p>
+            <w:r>
+              <w:t>A selected seat is not available when selected.</w:t>
+            </w:r>
+          </w:p>
+          <w:p>
+            <w:r>
+              <w:t>The desired event is not available or exists within the Event database.</w:t>
+            </w:r>
+          </w:p>
+        </w:tc>
+      </w:tr>
+      <w:tr>
+        <w:tc>
+          <w:tcPr>
+            <w:tcW w:w="1368" w:type="dxa"/>
+          </w:tcPr>
+          <w:p>
+            <w:r>
+              <w:t>Extension Points</w:t>
+            </w:r>
+          </w:p>
+        </w:tc>
+        <w:tc>
+          <w:tcPr>
+            <w:tcW w:w="8208" w:type="dxa"/>
+            <w:gridSpan w:val="2"/>
+          </w:tcPr>
+          <w:p/>
+        </w:tc>
+      </w:tr>
+    </w:tbl>
+    <w:p/>
+    <w:p/>
+    <w:p>
+      <w:pPr>
+        <w:pStyle w:val="Heading4"/>
+      </w:pPr>
+      <w:r>
+        <w:t>Activity Diagram</w:t>
+      </w:r>
+    </w:p>
+    <w:p/>
+    <w:p>
+      <w:pPr>
+        <w:pStyle w:val="Heading4"/>
+      </w:pPr>
+      <w:r>
+        <w:t>Function Point Estimate</w:t>
+      </w:r>
+    </w:p>
+    <w:p>
+      <w:pPr>
+        <w:keepNext/>
+      </w:pPr>
+      <w:r>
+        <w:rPr>
+          <w:noProof/>
+        </w:rPr>
+        <w:drawing>
+          <wp:inline distT="0" distB="0" distL="0" distR="0" wp14:anchorId="37A2ECE8" wp14:editId="006762AB">
+            <wp:extent cx="5236210" cy="3044825"/>
+            <wp:effectExtent l="0" t="0" r="2540" b="3175"/>
+            <wp:docPr id="4" name="Picture 4" descr="E:\UAH_CS650\uah\cs650\figures\TTS_FP_Reserve_Ticket.png"/>
+            <wp:cNvGraphicFramePr>
+              <a:graphicFrameLocks xmlns:a="http://schemas.openxmlformats.org/drawingml/2006/main" noChangeAspect="1"/>
+            </wp:cNvGraphicFramePr>
+            <a:graphic xmlns:a="http://schemas.openxmlformats.org/drawingml/2006/main">
+              <a:graphicData uri="http://schemas.openxmlformats.org/drawingml/2006/picture">
+                <pic:pic xmlns:pic="http://schemas.openxmlformats.org/drawingml/2006/picture">
+                  <pic:nvPicPr>
+                    <pic:cNvPr id="0" name="Picture 4" descr="E:\UAH_CS650\uah\cs650\figures\TTS_FP_Reserve_Ticket.png"/>
+                    <pic:cNvPicPr>
+                      <a:picLocks noChangeAspect="1" noChangeArrowheads="1"/>
+                    </pic:cNvPicPr>
+                  </pic:nvPicPr>
+                  <pic:blipFill>
+                    <a:blip r:embed="rId19">
+                      <a:extLst>
+                        <a:ext uri="{28A0092B-C50C-407E-A947-70E740481C1C}">
+                          <a14:useLocalDpi xmlns:a14="http://schemas.microsoft.com/office/drawing/2010/main" val="0"/>
+                        </a:ext>
+                      </a:extLst>
+                    </a:blip>
+                    <a:srcRect/>
+                    <a:stretch>
+                      <a:fillRect/>
+                    </a:stretch>
+                  </pic:blipFill>
+                  <pic:spPr bwMode="auto">
+                    <a:xfrm>
+                      <a:off x="0" y="0"/>
+                      <a:ext cx="5236210" cy="3044825"/>
+                    </a:xfrm>
+                    <a:prstGeom prst="rect">
+                      <a:avLst/>
+                    </a:prstGeom>
+                    <a:noFill/>
+                    <a:ln>
+                      <a:noFill/>
+                    </a:ln>
+                  </pic:spPr>
+                </pic:pic>
+              </a:graphicData>
+            </a:graphic>
+          </wp:inline>
+        </w:drawing>
+      </w:r>
+    </w:p>
+    <w:p>
+      <w:pPr>
+        <w:pStyle w:val="Caption"/>
+        <w:jc w:val="center"/>
+      </w:pPr>
+      <w:bookmarkStart w:id="19" w:name="_Toc400395330"/>
+      <w:r>
+        <w:t xml:space="preserve">Figure </w:t>
+      </w:r>
+      <w:r>
+        <w:fldChar w:fldCharType="begin"/>
+      </w:r>
+      <w:r>
+        <w:instrText xml:space="preserve"> STYLEREF 2 \s </w:instrText>
+      </w:r>
+      <w:r>
+        <w:fldChar w:fldCharType="separate"/>
+      </w:r>
+      <w:r>
+        <w:rPr>
+          <w:noProof/>
+        </w:rPr>
+        <w:t>4.1</w:t>
+      </w:r>
+      <w:r>
+        <w:fldChar w:fldCharType="end"/>
+      </w:r>
+      <w:r>
+        <w:noBreakHyphen/>
+      </w:r>
+      <w:r>
+        <w:fldChar w:fldCharType="begin"/>
+      </w:r>
+      <w:r>
+        <w:instrText xml:space="preserve"> SEQ Figure \* ARABIC \s 2 </w:instrText>
+      </w:r>
+      <w:r>
+        <w:fldChar w:fldCharType="separate"/>
+      </w:r>
+      <w:r>
+        <w:rPr>
+          <w:noProof/>
+        </w:rPr>
+        <w:t>2</w:t>
+      </w:r>
+      <w:r>
+        <w:fldChar w:fldCharType="end"/>
+      </w:r>
+      <w:r>
+        <w:t xml:space="preserve"> Reserve Ticket Fu</w:t>
+      </w:r>
+      <w:r>
+        <w:t>n</w:t>
+      </w:r>
+      <w:r>
+        <w:t>ction Point Diagram</w:t>
+      </w:r>
+      <w:bookmarkEnd w:id="19"/>
+    </w:p>
+    <w:p>
+      <w:bookmarkStart w:id="20" w:name="_GoBack"/>
+      <w:bookmarkEnd w:id="20"/>
+    </w:p>
+    <w:tbl>
+      <w:tblPr>
+        <w:tblStyle w:val="TableGrid"/>
+        <w:tblW w:w="8640" w:type="dxa"/>
+        <w:tblLayout w:type="fixed"/>
+        <w:tblLook w:val="04A0" w:firstRow="1" w:lastRow="0" w:firstColumn="1" w:lastColumn="0" w:noHBand="0" w:noVBand="1"/>
+      </w:tblPr>
+      <w:tblGrid>
+        <w:gridCol w:w="2761"/>
+        <w:gridCol w:w="1175"/>
+        <w:gridCol w:w="1176"/>
+        <w:gridCol w:w="1176"/>
+        <w:gridCol w:w="1176"/>
+        <w:gridCol w:w="1176"/>
+      </w:tblGrid>
+      <w:tr>
+        <w:trPr>
+          <w:trHeight w:val="253"/>
+          <w:tblHeader/>
+        </w:trPr>
+        <w:tc>
+          <w:tcPr>
+            <w:tcW w:w="2761" w:type="dxa"/>
+            <w:vAlign w:val="center"/>
+          </w:tcPr>
+          <w:p>
+            <w:pPr>
+              <w:jc w:val="center"/>
+            </w:pPr>
+          </w:p>
+        </w:tc>
+        <w:tc>
+          <w:tcPr>
+            <w:tcW w:w="1175" w:type="dxa"/>
+            <w:vAlign w:val="center"/>
+          </w:tcPr>
+          <w:p>
+            <w:pPr>
+              <w:jc w:val="center"/>
+              <w:rPr>
+                <w:b/>
+              </w:rPr>
+            </w:pPr>
+          </w:p>
+        </w:tc>
+        <w:tc>
+          <w:tcPr>
+            <w:tcW w:w="1176" w:type="dxa"/>
+            <w:vAlign w:val="center"/>
+          </w:tcPr>
+          <w:p>
+            <w:pPr>
+              <w:jc w:val="center"/>
+              <w:rPr>
+                <w:b/>
+              </w:rPr>
+            </w:pPr>
+            <w:r>
+              <w:rPr>
+                <w:b/>
+              </w:rPr>
+              <w:t>Simple</w:t>
+            </w:r>
+          </w:p>
+        </w:tc>
+        <w:tc>
+          <w:tcPr>
+            <w:tcW w:w="1176" w:type="dxa"/>
+            <w:vAlign w:val="center"/>
+          </w:tcPr>
+          <w:p>
+            <w:pPr>
+              <w:jc w:val="center"/>
+              <w:rPr>
+                <w:b/>
+              </w:rPr>
+            </w:pPr>
+            <w:r>
+              <w:rPr>
+                <w:b/>
+              </w:rPr>
+              <w:t>Average</w:t>
+            </w:r>
+          </w:p>
+        </w:tc>
+        <w:tc>
+          <w:tcPr>
+            <w:tcW w:w="1176" w:type="dxa"/>
+            <w:vAlign w:val="center"/>
+          </w:tcPr>
+          <w:p>
+            <w:pPr>
+              <w:jc w:val="center"/>
+              <w:rPr>
+                <w:b/>
+              </w:rPr>
+            </w:pPr>
+            <w:r>
+              <w:rPr>
+                <w:b/>
+              </w:rPr>
+              <w:t>Complex</w:t>
+            </w:r>
+          </w:p>
+        </w:tc>
+        <w:tc>
+          <w:tcPr>
+            <w:tcW w:w="1176" w:type="dxa"/>
+            <w:vAlign w:val="center"/>
+          </w:tcPr>
+          <w:p>
+            <w:pPr>
+              <w:jc w:val="center"/>
+              <w:rPr>
+                <w:b/>
+              </w:rPr>
+            </w:pPr>
+            <w:r>
+              <w:rPr>
+                <w:b/>
+              </w:rPr>
+              <w:t>Count</w:t>
+            </w:r>
+          </w:p>
+        </w:tc>
+      </w:tr>
+      <w:tr>
+        <w:trPr>
+          <w:trHeight w:val="253"/>
+          <w:tblHeader/>
+        </w:trPr>
+        <w:tc>
+          <w:tcPr>
+            <w:tcW w:w="2761" w:type="dxa"/>
+          </w:tcPr>
+          <w:p>
+            <w:r>
+              <w:t>External Inputs</w:t>
+            </w:r>
+          </w:p>
+        </w:tc>
+        <w:tc>
+          <w:tcPr>
+            <w:tcW w:w="1175" w:type="dxa"/>
+          </w:tcPr>
+          <w:p>
+            <w:pPr>
+              <w:jc w:val="right"/>
+            </w:pPr>
+            <w:r>
+              <w:t>2</w:t>
+            </w:r>
+          </w:p>
+        </w:tc>
+        <w:tc>
+          <w:tcPr>
+            <w:tcW w:w="1176" w:type="dxa"/>
+            <w:vAlign w:val="center"/>
+          </w:tcPr>
+          <w:p>
+            <w:pPr>
+              <w:jc w:val="center"/>
+            </w:pPr>
+            <w:r>
+              <w:t>3</w:t>
+            </w:r>
+          </w:p>
+        </w:tc>
+        <w:tc>
+          <w:tcPr>
+            <w:tcW w:w="1176" w:type="dxa"/>
+            <w:vAlign w:val="center"/>
+          </w:tcPr>
+          <w:p>
+            <w:pPr>
+              <w:jc w:val="center"/>
+            </w:pPr>
+            <w:r>
+              <w:t>4</w:t>
+            </w:r>
+          </w:p>
+        </w:tc>
+        <w:tc>
+          <w:tcPr>
+            <w:tcW w:w="1176" w:type="dxa"/>
+            <w:vAlign w:val="center"/>
+          </w:tcPr>
+          <w:p>
+            <w:pPr>
+              <w:jc w:val="center"/>
+            </w:pPr>
+            <w:r>
+              <w:t>6</w:t>
+            </w:r>
+          </w:p>
+        </w:tc>
+        <w:tc>
+          <w:tcPr>
+            <w:tcW w:w="1176" w:type="dxa"/>
+          </w:tcPr>
+          <w:p>
+            <w:pPr>
+              <w:jc w:val="right"/>
+            </w:pPr>
+            <w:r>
+              <w:t>8</w:t>
+            </w:r>
+          </w:p>
+        </w:tc>
+      </w:tr>
+      <w:tr>
+        <w:trPr>
+          <w:trHeight w:val="253"/>
+          <w:tblHeader/>
+        </w:trPr>
+        <w:tc>
+          <w:tcPr>
+            <w:tcW w:w="2761" w:type="dxa"/>
+          </w:tcPr>
+          <w:p>
+            <w:r>
+              <w:t>External Outputs</w:t>
+            </w:r>
+          </w:p>
+        </w:tc>
+        <w:tc>
+          <w:tcPr>
+            <w:tcW w:w="1175" w:type="dxa"/>
+          </w:tcPr>
+          <w:p>
+            <w:pPr>
+              <w:jc w:val="right"/>
+            </w:pPr>
+            <w:r>
+              <w:t>2</w:t>
+            </w:r>
+          </w:p>
+        </w:tc>
+        <w:tc>
+          <w:tcPr>
+            <w:tcW w:w="1176" w:type="dxa"/>
+            <w:vAlign w:val="center"/>
+          </w:tcPr>
+          <w:p>
+            <w:pPr>
+              <w:jc w:val="center"/>
+            </w:pPr>
+            <w:r>
+              <w:t>4</w:t>
+            </w:r>
+          </w:p>
+        </w:tc>
+        <w:tc>
+          <w:tcPr>
+            <w:tcW w:w="1176" w:type="dxa"/>
+            <w:vAlign w:val="center"/>
+          </w:tcPr>
+          <w:p>
+            <w:pPr>
+              <w:jc w:val="center"/>
+            </w:pPr>
+            <w:r>
+              <w:t>5</w:t>
+            </w:r>
+          </w:p>
+        </w:tc>
+        <w:tc>
+          <w:tcPr>
+            <w:tcW w:w="1176" w:type="dxa"/>
+            <w:vAlign w:val="center"/>
+          </w:tcPr>
+          <w:p>
+            <w:pPr>
+              <w:jc w:val="center"/>
+            </w:pPr>
+            <w:r>
+              <w:t>7</w:t>
+            </w:r>
+          </w:p>
+        </w:tc>
+        <w:tc>
+          <w:tcPr>
+            <w:tcW w:w="1176" w:type="dxa"/>
+          </w:tcPr>
+          <w:p>
+            <w:pPr>
+              <w:jc w:val="right"/>
+            </w:pPr>
+            <w:r>
+              <w:t>10</w:t>
+            </w:r>
+          </w:p>
+        </w:tc>
+      </w:tr>
+      <w:tr>
+        <w:trPr>
+          <w:trHeight w:val="253"/>
+          <w:tblHeader/>
+        </w:trPr>
+        <w:tc>
+          <w:tcPr>
+            <w:tcW w:w="2761" w:type="dxa"/>
+          </w:tcPr>
+          <w:p>
+            <w:r>
+              <w:t>External Inquiry</w:t>
+            </w:r>
+          </w:p>
+        </w:tc>
+        <w:tc>
+          <w:tcPr>
+            <w:tcW w:w="1175" w:type="dxa"/>
+          </w:tcPr>
+          <w:p>
+            <w:pPr>
+              <w:jc w:val="right"/>
+            </w:pPr>
+            <w:r>
+              <w:t>2</w:t>
+            </w:r>
+          </w:p>
+        </w:tc>
+        <w:tc>
+          <w:tcPr>
+            <w:tcW w:w="1176" w:type="dxa"/>
+            <w:vAlign w:val="center"/>
+          </w:tcPr>
+          <w:p>
+            <w:pPr>
+              <w:jc w:val="center"/>
+            </w:pPr>
+            <w:r>
+              <w:t>3</w:t>
+            </w:r>
+          </w:p>
+        </w:tc>
+        <w:tc>
+          <w:tcPr>
+            <w:tcW w:w="1176" w:type="dxa"/>
+            <w:vAlign w:val="center"/>
+          </w:tcPr>
+          <w:p>
+            <w:pPr>
+              <w:jc w:val="center"/>
+            </w:pPr>
+            <w:r>
+              <w:t>4</w:t>
+            </w:r>
+          </w:p>
+        </w:tc>
+        <w:tc>
+          <w:tcPr>
+            <w:tcW w:w="1176" w:type="dxa"/>
+            <w:vAlign w:val="center"/>
+          </w:tcPr>
+          <w:p>
+            <w:pPr>
+              <w:jc w:val="center"/>
+            </w:pPr>
+            <w:r>
+              <w:t>6</w:t>
+            </w:r>
+          </w:p>
+        </w:tc>
+        <w:tc>
+          <w:tcPr>
+            <w:tcW w:w="1176" w:type="dxa"/>
+          </w:tcPr>
+          <w:p>
+            <w:pPr>
+              <w:jc w:val="right"/>
+            </w:pPr>
+            <w:r>
+              <w:t>8</w:t>
+            </w:r>
+          </w:p>
+        </w:tc>
+      </w:tr>
+      <w:tr>
+        <w:trPr>
+          <w:trHeight w:val="253"/>
+          <w:tblHeader/>
+        </w:trPr>
+        <w:tc>
+          <w:tcPr>
+            <w:tcW w:w="2761" w:type="dxa"/>
+          </w:tcPr>
+          <w:p>
+            <w:r>
+              <w:t>Internal Logic Files</w:t>
+            </w:r>
+          </w:p>
+        </w:tc>
+        <w:tc>
+          <w:tcPr>
+            <w:tcW w:w="1175" w:type="dxa"/>
+          </w:tcPr>
+          <w:p>
+            <w:pPr>
+              <w:jc w:val="right"/>
+            </w:pPr>
+            <w:r>
+              <w:t>0</w:t>
+            </w:r>
+          </w:p>
+        </w:tc>
+        <w:tc>
+          <w:tcPr>
+            <w:tcW w:w="1176" w:type="dxa"/>
+            <w:vAlign w:val="center"/>
+          </w:tcPr>
+          <w:p>
+            <w:pPr>
+              <w:jc w:val="center"/>
+            </w:pPr>
+            <w:r>
+              <w:t>7</w:t>
+            </w:r>
+          </w:p>
+        </w:tc>
+        <w:tc>
+          <w:tcPr>
+            <w:tcW w:w="1176" w:type="dxa"/>
+            <w:vAlign w:val="center"/>
+          </w:tcPr>
+          <w:p>
+            <w:pPr>
+              <w:jc w:val="center"/>
+            </w:pPr>
+            <w:r>
+              <w:t>10</w:t>
+            </w:r>
+          </w:p>
+        </w:tc>
+        <w:tc>
+          <w:tcPr>
+            <w:tcW w:w="1176" w:type="dxa"/>
+            <w:vAlign w:val="center"/>
+          </w:tcPr>
+          <w:p>
+            <w:pPr>
+              <w:jc w:val="center"/>
+            </w:pPr>
+            <w:r>
+              <w:t>15</w:t>
+            </w:r>
+          </w:p>
+        </w:tc>
+        <w:tc>
+          <w:tcPr>
+            <w:tcW w:w="1176" w:type="dxa"/>
+          </w:tcPr>
+          <w:p>
+            <w:pPr>
+              <w:jc w:val="right"/>
+            </w:pPr>
+            <w:r>
+              <w:t>0</w:t>
+            </w:r>
+          </w:p>
+        </w:tc>
+      </w:tr>
+      <w:tr>
+        <w:trPr>
+          <w:trHeight w:val="253"/>
+          <w:tblHeader/>
+        </w:trPr>
+        <w:tc>
+          <w:tcPr>
+            <w:tcW w:w="2761" w:type="dxa"/>
+          </w:tcPr>
+          <w:p>
+            <w:r>
+              <w:t>External Interface Files</w:t>
+            </w:r>
+          </w:p>
+        </w:tc>
+        <w:tc>
+          <w:tcPr>
+            <w:tcW w:w="1175" w:type="dxa"/>
+          </w:tcPr>
+          <w:p>
+            <w:pPr>
+              <w:jc w:val="right"/>
+            </w:pPr>
+            <w:r>
+              <w:t>2</w:t>
+            </w:r>
+          </w:p>
+        </w:tc>
+        <w:tc>
+          <w:tcPr>
+            <w:tcW w:w="1176" w:type="dxa"/>
+            <w:vAlign w:val="center"/>
+          </w:tcPr>
+          <w:p>
+            <w:pPr>
+              <w:jc w:val="center"/>
+            </w:pPr>
+            <w:r>
+              <w:t>5</w:t>
+            </w:r>
+          </w:p>
+        </w:tc>
+        <w:tc>
+          <w:tcPr>
+            <w:tcW w:w="1176" w:type="dxa"/>
+            <w:vAlign w:val="center"/>
+          </w:tcPr>
+          <w:p>
+            <w:pPr>
+              <w:jc w:val="center"/>
+            </w:pPr>
+            <w:r>
+              <w:t>7</w:t>
+            </w:r>
+          </w:p>
+        </w:tc>
+        <w:tc>
+          <w:tcPr>
+            <w:tcW w:w="1176" w:type="dxa"/>
+            <w:vAlign w:val="center"/>
+          </w:tcPr>
+          <w:p>
+            <w:pPr>
+              <w:jc w:val="center"/>
+            </w:pPr>
+            <w:r>
+              <w:t>10</w:t>
+            </w:r>
+          </w:p>
+        </w:tc>
+        <w:tc>
+          <w:tcPr>
+            <w:tcW w:w="1176" w:type="dxa"/>
+          </w:tcPr>
+          <w:p>
+            <w:pPr>
+              <w:jc w:val="right"/>
+            </w:pPr>
+            <w:r>
+              <w:t>14</w:t>
+            </w:r>
+          </w:p>
+        </w:tc>
+      </w:tr>
+      <w:tr>
+        <w:trPr>
+          <w:trHeight w:val="253"/>
+          <w:tblHeader/>
+        </w:trPr>
+        <w:tc>
+          <w:tcPr>
+            <w:tcW w:w="2761" w:type="dxa"/>
+            <w:vAlign w:val="center"/>
+          </w:tcPr>
+          <w:p>
+            <w:pPr>
+              <w:jc w:val="right"/>
+              <w:rPr>
+                <w:b/>
+              </w:rPr>
+            </w:pPr>
+            <w:r>
+              <w:rPr>
+                <w:b/>
+              </w:rPr>
+              <w:t xml:space="preserve">Count </w:t>
+            </w:r>
+            <w:r>
+              <w:rPr>
+                <w:b/>
+              </w:rPr>
+              <w:t xml:space="preserve">Sub </w:t>
+            </w:r>
+            <w:r>
+              <w:rPr>
+                <w:b/>
+              </w:rPr>
+              <w:t>Total</w:t>
+            </w:r>
+          </w:p>
+        </w:tc>
+        <w:tc>
+          <w:tcPr>
+            <w:tcW w:w="1175" w:type="dxa"/>
+            <w:vAlign w:val="center"/>
+          </w:tcPr>
+          <w:p>
+            <w:pPr>
+              <w:jc w:val="center"/>
+            </w:pPr>
+            <w:r>
+              <w:fldChar w:fldCharType="begin"/>
+            </w:r>
+            <w:r>
+              <w:instrText xml:space="preserve"> =SUM(F2:F6) </w:instrText>
+            </w:r>
+            <w:r>
+              <w:fldChar w:fldCharType="separate"/>
+            </w:r>
+            <w:r>
+              <w:rPr>
+                <w:noProof/>
+              </w:rPr>
+              <w:t>40</w:t>
+            </w:r>
+            <w:r>
+              <w:fldChar w:fldCharType="end"/>
+            </w:r>
+          </w:p>
+        </w:tc>
+        <w:tc>
+          <w:tcPr>
+            <w:tcW w:w="4704" w:type="dxa"/>
+            <w:gridSpan w:val="4"/>
+            <w:shd w:val="clear" w:color="auto" w:fill="BFBFBF" w:themeFill="background1" w:themeFillShade="BF"/>
+          </w:tcPr>
+          <w:p>
+            <w:pPr>
+              <w:jc w:val="center"/>
+            </w:pPr>
+            <w:r>
+              <w:tab/>
+            </w:r>
+          </w:p>
+        </w:tc>
+      </w:tr>
+      <w:tr>
+        <w:trPr>
+          <w:trHeight w:val="253"/>
+          <w:tblHeader/>
+        </w:trPr>
+        <w:tc>
+          <w:tcPr>
+            <w:tcW w:w="2761" w:type="dxa"/>
+            <w:vAlign w:val="center"/>
+          </w:tcPr>
+          <w:p>
+            <w:pPr>
+              <w:jc w:val="right"/>
+              <w:rPr>
+                <w:b/>
+              </w:rPr>
+            </w:pPr>
+            <w:r>
+              <w:rPr>
+                <w:rFonts w:cs="Times New Roman"/>
+              </w:rPr>
+              <w:t>∑</w:t>
+            </w:r>
+            <w:r>
+              <w:t>F</w:t>
+            </w:r>
+          </w:p>
+        </w:tc>
+        <w:tc>
+          <w:tcPr>
+            <w:tcW w:w="1175" w:type="dxa"/>
+            <w:vAlign w:val="center"/>
+          </w:tcPr>
+          <w:p>
+            <w:pPr>
+              <w:jc w:val="center"/>
+            </w:pPr>
+            <w:r>
+              <w:t>38</w:t>
+            </w:r>
+          </w:p>
+        </w:tc>
+        <w:tc>
+          <w:tcPr>
+            <w:tcW w:w="4704" w:type="dxa"/>
+            <w:gridSpan w:val="4"/>
+            <w:shd w:val="clear" w:color="auto" w:fill="BFBFBF" w:themeFill="background1" w:themeFillShade="BF"/>
+          </w:tcPr>
+          <w:p>
+            <w:pPr>
+              <w:jc w:val="center"/>
+            </w:pPr>
+          </w:p>
+        </w:tc>
+      </w:tr>
+      <w:tr>
+        <w:trPr>
+          <w:trHeight w:val="253"/>
+          <w:tblHeader/>
+        </w:trPr>
+        <w:tc>
+          <w:tcPr>
+            <w:tcW w:w="2761" w:type="dxa"/>
+            <w:vAlign w:val="center"/>
+          </w:tcPr>
+          <w:p>
+            <w:pPr>
+              <w:jc w:val="right"/>
+              <w:rPr>
+                <w:b/>
+              </w:rPr>
+            </w:pPr>
+            <w:r>
+              <w:rPr>
+                <w:b/>
+              </w:rPr>
+              <w:t>FP Total</w:t>
+            </w:r>
+          </w:p>
+        </w:tc>
+        <w:tc>
+          <w:tcPr>
+            <w:tcW w:w="1175" w:type="dxa"/>
+            <w:vAlign w:val="center"/>
+          </w:tcPr>
+          <w:p>
+            <w:pPr>
+              <w:jc w:val="center"/>
+            </w:pPr>
+            <w:r>
+              <w:fldChar w:fldCharType="begin"/>
+            </w:r>
+            <w:r>
+              <w:instrText xml:space="preserve"> =ROUND(B7*(0.65+0.01*B8)+0.5,0) </w:instrText>
+            </w:r>
+            <w:r>
+              <w:fldChar w:fldCharType="separate"/>
+            </w:r>
+            <w:r>
+              <w:rPr>
+                <w:noProof/>
+              </w:rPr>
+              <w:t>42</w:t>
+            </w:r>
+            <w:r>
+              <w:fldChar w:fldCharType="end"/>
+            </w:r>
+          </w:p>
+        </w:tc>
+        <w:tc>
+          <w:tcPr>
+            <w:tcW w:w="4704" w:type="dxa"/>
+            <w:gridSpan w:val="4"/>
+            <w:shd w:val="clear" w:color="auto" w:fill="BFBFBF" w:themeFill="background1" w:themeFillShade="BF"/>
+          </w:tcPr>
+          <w:p>
+            <w:pPr>
+              <w:keepNext/>
+              <w:jc w:val="center"/>
+            </w:pPr>
+          </w:p>
+        </w:tc>
+      </w:tr>
+    </w:tbl>
+    <w:p>
+      <w:pPr>
+        <w:pStyle w:val="Caption"/>
+        <w:jc w:val="center"/>
+      </w:pPr>
+      <w:bookmarkStart w:id="21" w:name="_Toc400395328"/>
+      <w:r>
+        <w:t xml:space="preserve">Table </w:t>
+      </w:r>
+      <w:r>
+        <w:fldChar w:fldCharType="begin"/>
+      </w:r>
+      <w:r>
+        <w:instrText xml:space="preserve"> STYLEREF 2 \s </w:instrText>
+      </w:r>
+      <w:r>
+        <w:fldChar w:fldCharType="separate"/>
+      </w:r>
+      <w:r>
+        <w:rPr>
+          <w:noProof/>
+        </w:rPr>
+        <w:t>4.1</w:t>
+      </w:r>
+      <w:r>
+        <w:fldChar w:fldCharType="end"/>
+      </w:r>
+      <w:r>
+        <w:noBreakHyphen/>
+      </w:r>
+      <w:r>
+        <w:fldChar w:fldCharType="begin"/>
+      </w:r>
+      <w:r>
+        <w:instrText xml:space="preserve"> SEQ Table \* ARABIC \s 2 </w:instrText>
+      </w:r>
+      <w:r>
+        <w:fldChar w:fldCharType="separate"/>
+      </w:r>
+      <w:r>
+        <w:rPr>
+          <w:noProof/>
+        </w:rPr>
+        <w:t>2</w:t>
+      </w:r>
+      <w:r>
+        <w:fldChar w:fldCharType="end"/>
+      </w:r>
+      <w:r>
+        <w:t xml:space="preserve"> Re</w:t>
+      </w:r>
+      <w:r>
+        <w:t>serve Ticket Function Point Estimation</w:t>
+      </w:r>
+      <w:bookmarkEnd w:id="21"/>
+    </w:p>
+    <w:p>
+      <w:pPr>
+        <w:jc w:val="center"/>
+      </w:pPr>
+      <w:r>
+        <w:lastRenderedPageBreak/>
         <w:br w:type="page"/>
       </w:r>
     </w:p>
@@ -2896,7 +5321,7 @@
       <w:pPr>
         <w:jc w:val="center"/>
         <w:sectPr>
-          <w:footerReference w:type="default" r:id="rId18"/>
+          <w:footerReference w:type="default" r:id="rId20"/>
           <w:pgSz w:w="12240" w:h="15840"/>
           <w:pgMar w:top="1440" w:right="1440" w:bottom="1440" w:left="1440" w:header="720" w:footer="720" w:gutter="0"/>
           <w:pgNumType w:start="1"/>
@@ -3188,8 +5613,8 @@
     </w:p>
     <w:p/>
     <w:sectPr>
-      <w:footerReference w:type="default" r:id="rId19"/>
-      <w:footerReference w:type="first" r:id="rId20"/>
+      <w:footerReference w:type="default" r:id="rId21"/>
+      <w:footerReference w:type="first" r:id="rId22"/>
       <w:pgSz w:w="12240" w:h="15840"/>
       <w:pgMar w:top="1440" w:right="1440" w:bottom="1440" w:left="1440" w:header="720" w:footer="720" w:gutter="0"/>
       <w:pgNumType w:start="1"/>
@@ -3313,7 +5738,7 @@
 <w:ftr xmlns:wpc="http://schemas.microsoft.com/office/word/2010/wordprocessingCanvas" xmlns:mc="http://schemas.openxmlformats.org/markup-compatibility/2006" xmlns:o="urn:schemas-microsoft-com:office:office" xmlns:r="http://schemas.openxmlformats.org/officeDocument/2006/relationships" xmlns:m="http://schemas.openxmlformats.org/officeDocument/2006/math" xmlns:v="urn:schemas-microsoft-com:vml" xmlns:wp14="http://schemas.microsoft.com/office/word/2010/wordprocessingDrawing" xmlns:wp="http://schemas.openxmlformats.org/drawingml/2006/wordprocessingDrawing" xmlns:w10="urn:schemas-microsoft-com:office:word" xmlns:w="http://schemas.openxmlformats.org/wordprocessingml/2006/main" xmlns:w14="http://schemas.microsoft.com/office/word/2010/wordml" xmlns:wpg="http://schemas.microsoft.com/office/word/2010/wordprocessingGroup" xmlns:wpi="http://schemas.microsoft.com/office/word/2010/wordprocessingInk" xmlns:wne="http://schemas.microsoft.com/office/word/2006/wordml" xmlns:wps="http://schemas.microsoft.com/office/word/2010/wordprocessingShape" mc:Ignorable="w14 wp14">
   <w:sdt>
     <w:sdtPr>
-      <w:id w:val="1144090185"/>
+      <w:id w:val="756711191"/>
       <w:docPartObj>
         <w:docPartGallery w:val="Page Numbers (Bottom of Page)"/>
         <w:docPartUnique/>
@@ -3396,7 +5821,7 @@
           <w:rPr>
             <w:noProof/>
           </w:rPr>
-          <w:t>2</w:t>
+          <w:t>7</w:t>
         </w:r>
         <w:r>
           <w:rPr>
@@ -3533,7 +5958,16 @@
       <w:jc w:val="right"/>
     </w:pPr>
     <w:r>
-      <w:t>2014/10/05</w:t>
+      <w:t>TEAM D</w:t>
+    </w:r>
+  </w:p>
+  <w:p>
+    <w:pPr>
+      <w:pStyle w:val="Header"/>
+      <w:jc w:val="right"/>
+    </w:pPr>
+    <w:r>
+      <w:t>2014/10/08</w:t>
     </w:r>
   </w:p>
 </w:hdr>
@@ -3578,7 +6012,16 @@
       <w:jc w:val="right"/>
     </w:pPr>
     <w:r>
-      <w:t>2014/10/05</w:t>
+      <w:t>TEAM D</w:t>
+    </w:r>
+  </w:p>
+  <w:p>
+    <w:pPr>
+      <w:pStyle w:val="Header"/>
+      <w:jc w:val="right"/>
+    </w:pPr>
+    <w:r>
+      <w:t>2014/10/08</w:t>
     </w:r>
   </w:p>
   <w:p>
@@ -4129,6 +6572,120 @@
     </w:lvl>
   </w:abstractNum>
   <w:abstractNum w:abstractNumId="13">
+    <w:nsid w:val="7B250C62"/>
+    <w:multiLevelType w:val="multilevel"/>
+    <w:tmpl w:val="55CCF636"/>
+    <w:name w:val="UC_List"/>
+    <w:lvl w:ilvl="0">
+      <w:start w:val="1"/>
+      <w:numFmt w:val="decimal"/>
+      <w:lvlText w:val="%1."/>
+      <w:lvlJc w:val="left"/>
+      <w:pPr>
+        <w:ind w:left="360" w:hanging="360"/>
+      </w:pPr>
+      <w:rPr>
+        <w:rFonts w:hint="default"/>
+      </w:rPr>
+    </w:lvl>
+    <w:lvl w:ilvl="1">
+      <w:start w:val="1"/>
+      <w:numFmt w:val="decimal"/>
+      <w:lvlText w:val="%1.%2."/>
+      <w:lvlJc w:val="left"/>
+      <w:pPr>
+        <w:ind w:left="792" w:hanging="792"/>
+      </w:pPr>
+      <w:rPr>
+        <w:rFonts w:hint="default"/>
+      </w:rPr>
+    </w:lvl>
+    <w:lvl w:ilvl="2">
+      <w:start w:val="1"/>
+      <w:numFmt w:val="decimal"/>
+      <w:lvlText w:val="%1.%2.%3."/>
+      <w:lvlJc w:val="left"/>
+      <w:pPr>
+        <w:ind w:left="1224" w:hanging="1224"/>
+      </w:pPr>
+      <w:rPr>
+        <w:rFonts w:hint="default"/>
+      </w:rPr>
+    </w:lvl>
+    <w:lvl w:ilvl="3">
+      <w:start w:val="1"/>
+      <w:numFmt w:val="decimal"/>
+      <w:lvlText w:val="%1.%2.%3.%4."/>
+      <w:lvlJc w:val="left"/>
+      <w:pPr>
+        <w:ind w:left="1728" w:hanging="1728"/>
+      </w:pPr>
+      <w:rPr>
+        <w:rFonts w:hint="default"/>
+      </w:rPr>
+    </w:lvl>
+    <w:lvl w:ilvl="4">
+      <w:start w:val="1"/>
+      <w:numFmt w:val="decimal"/>
+      <w:lvlText w:val="%1.%2.%3.%4.%5."/>
+      <w:lvlJc w:val="left"/>
+      <w:pPr>
+        <w:ind w:left="2232" w:hanging="2232"/>
+      </w:pPr>
+      <w:rPr>
+        <w:rFonts w:hint="default"/>
+      </w:rPr>
+    </w:lvl>
+    <w:lvl w:ilvl="5">
+      <w:start w:val="1"/>
+      <w:numFmt w:val="decimal"/>
+      <w:lvlText w:val="%1.%2.%3.%4.%5.%6."/>
+      <w:lvlJc w:val="left"/>
+      <w:pPr>
+        <w:ind w:left="2736" w:hanging="2736"/>
+      </w:pPr>
+      <w:rPr>
+        <w:rFonts w:hint="default"/>
+      </w:rPr>
+    </w:lvl>
+    <w:lvl w:ilvl="6">
+      <w:start w:val="1"/>
+      <w:numFmt w:val="decimal"/>
+      <w:lvlText w:val="%1.%2.%3.%4.%5.%6.%7."/>
+      <w:lvlJc w:val="left"/>
+      <w:pPr>
+        <w:ind w:left="3240" w:hanging="3240"/>
+      </w:pPr>
+      <w:rPr>
+        <w:rFonts w:hint="default"/>
+      </w:rPr>
+    </w:lvl>
+    <w:lvl w:ilvl="7">
+      <w:start w:val="1"/>
+      <w:numFmt w:val="decimal"/>
+      <w:lvlText w:val="%1.%2.%3.%4.%5.%6.%7.%8."/>
+      <w:lvlJc w:val="left"/>
+      <w:pPr>
+        <w:ind w:left="3744" w:hanging="3744"/>
+      </w:pPr>
+      <w:rPr>
+        <w:rFonts w:hint="default"/>
+      </w:rPr>
+    </w:lvl>
+    <w:lvl w:ilvl="8">
+      <w:start w:val="1"/>
+      <w:numFmt w:val="decimal"/>
+      <w:lvlText w:val="%1.%2.%3.%4.%5.%6.%7.%8.%9."/>
+      <w:lvlJc w:val="left"/>
+      <w:pPr>
+        <w:ind w:left="4320" w:hanging="4320"/>
+      </w:pPr>
+      <w:rPr>
+        <w:rFonts w:hint="default"/>
+      </w:rPr>
+    </w:lvl>
+  </w:abstractNum>
+  <w:abstractNum w:abstractNumId="14">
     <w:nsid w:val="7D7430C7"/>
     <w:multiLevelType w:val="multilevel"/>
     <w:tmpl w:val="24EA74C2"/>
@@ -4280,10 +6837,13 @@
     <w:abstractNumId w:val="11"/>
   </w:num>
   <w:num w:numId="13">
-    <w:abstractNumId w:val="13"/>
+    <w:abstractNumId w:val="14"/>
   </w:num>
   <w:num w:numId="14">
     <w:abstractNumId w:val="10"/>
+  </w:num>
+  <w:num w:numId="15">
+    <w:abstractNumId w:val="13"/>
   </w:num>
 </w:numbering>
 </file>
@@ -6213,7 +8773,7 @@
 </file>
 
 <file path=customXml/itemProps2.xml><?xml version="1.0" encoding="utf-8"?>
-<ds:datastoreItem xmlns:ds="http://schemas.openxmlformats.org/officeDocument/2006/customXml" ds:itemID="{A48D749F-701A-4AF5-9A13-98F41CEA186E}">
+<ds:datastoreItem xmlns:ds="http://schemas.openxmlformats.org/officeDocument/2006/customXml" ds:itemID="{B5CA7A37-BD58-43AA-A8F0-D656903E8C04}">
   <ds:schemaRefs>
     <ds:schemaRef ds:uri="http://schemas.openxmlformats.org/officeDocument/2006/bibliography"/>
   </ds:schemaRefs>

</xml_diff>

<commit_message>
Corrected the Level_0 use case. I had left a few extra "Use Case" balloons in the diagram.
</commit_message>
<xml_diff>
--- a/cs650/TTS_SRS.docx
+++ b/cs650/TTS_SRS.docx
@@ -323,7 +323,7 @@
           <w:r>
             <w:fldChar w:fldCharType="separate"/>
           </w:r>
-          <w:hyperlink w:anchor="_Toc400395310" w:history="1">
+          <w:hyperlink w:anchor="_Toc400401890" w:history="1">
             <w:r>
               <w:rPr>
                 <w:rStyle w:val="Hyperlink"/>
@@ -364,7 +364,7 @@
                 <w:noProof/>
                 <w:webHidden/>
               </w:rPr>
-              <w:instrText xml:space="preserve"> PAGEREF _Toc400395310 \h </w:instrText>
+              <w:instrText xml:space="preserve"> PAGEREF _Toc400401890 \h </w:instrText>
             </w:r>
             <w:r>
               <w:rPr>
@@ -407,7 +407,7 @@
               <w:noProof/>
             </w:rPr>
           </w:pPr>
-          <w:hyperlink w:anchor="_Toc400395311" w:history="1">
+          <w:hyperlink w:anchor="_Toc400401891" w:history="1">
             <w:r>
               <w:rPr>
                 <w:rStyle w:val="Hyperlink"/>
@@ -448,7 +448,7 @@
                 <w:noProof/>
                 <w:webHidden/>
               </w:rPr>
-              <w:instrText xml:space="preserve"> PAGEREF _Toc400395311 \h </w:instrText>
+              <w:instrText xml:space="preserve"> PAGEREF _Toc400401891 \h </w:instrText>
             </w:r>
             <w:r>
               <w:rPr>
@@ -491,7 +491,7 @@
               <w:noProof/>
             </w:rPr>
           </w:pPr>
-          <w:hyperlink w:anchor="_Toc400395312" w:history="1">
+          <w:hyperlink w:anchor="_Toc400401892" w:history="1">
             <w:r>
               <w:rPr>
                 <w:rStyle w:val="Hyperlink"/>
@@ -532,7 +532,7 @@
                 <w:noProof/>
                 <w:webHidden/>
               </w:rPr>
-              <w:instrText xml:space="preserve"> PAGEREF _Toc400395312 \h </w:instrText>
+              <w:instrText xml:space="preserve"> PAGEREF _Toc400401892 \h </w:instrText>
             </w:r>
             <w:r>
               <w:rPr>
@@ -575,7 +575,7 @@
               <w:noProof/>
             </w:rPr>
           </w:pPr>
-          <w:hyperlink w:anchor="_Toc400395313" w:history="1">
+          <w:hyperlink w:anchor="_Toc400401893" w:history="1">
             <w:r>
               <w:rPr>
                 <w:rStyle w:val="Hyperlink"/>
@@ -616,7 +616,7 @@
                 <w:noProof/>
                 <w:webHidden/>
               </w:rPr>
-              <w:instrText xml:space="preserve"> PAGEREF _Toc400395313 \h </w:instrText>
+              <w:instrText xml:space="preserve"> PAGEREF _Toc400401893 \h </w:instrText>
             </w:r>
             <w:r>
               <w:rPr>
@@ -659,7 +659,7 @@
               <w:noProof/>
             </w:rPr>
           </w:pPr>
-          <w:hyperlink w:anchor="_Toc400395314" w:history="1">
+          <w:hyperlink w:anchor="_Toc400401894" w:history="1">
             <w:r>
               <w:rPr>
                 <w:rStyle w:val="Hyperlink"/>
@@ -700,7 +700,7 @@
                 <w:noProof/>
                 <w:webHidden/>
               </w:rPr>
-              <w:instrText xml:space="preserve"> PAGEREF _Toc400395314 \h </w:instrText>
+              <w:instrText xml:space="preserve"> PAGEREF _Toc400401894 \h </w:instrText>
             </w:r>
             <w:r>
               <w:rPr>
@@ -743,7 +743,7 @@
               <w:noProof/>
             </w:rPr>
           </w:pPr>
-          <w:hyperlink w:anchor="_Toc400395315" w:history="1">
+          <w:hyperlink w:anchor="_Toc400401895" w:history="1">
             <w:r>
               <w:rPr>
                 <w:rStyle w:val="Hyperlink"/>
@@ -784,7 +784,7 @@
                 <w:noProof/>
                 <w:webHidden/>
               </w:rPr>
-              <w:instrText xml:space="preserve"> PAGEREF _Toc400395315 \h </w:instrText>
+              <w:instrText xml:space="preserve"> PAGEREF _Toc400401895 \h </w:instrText>
             </w:r>
             <w:r>
               <w:rPr>
@@ -827,7 +827,7 @@
               <w:noProof/>
             </w:rPr>
           </w:pPr>
-          <w:hyperlink w:anchor="_Toc400395316" w:history="1">
+          <w:hyperlink w:anchor="_Toc400401896" w:history="1">
             <w:r>
               <w:rPr>
                 <w:rStyle w:val="Hyperlink"/>
@@ -868,7 +868,7 @@
                 <w:noProof/>
                 <w:webHidden/>
               </w:rPr>
-              <w:instrText xml:space="preserve"> PAGEREF _Toc400395316 \h </w:instrText>
+              <w:instrText xml:space="preserve"> PAGEREF _Toc400401896 \h </w:instrText>
             </w:r>
             <w:r>
               <w:rPr>
@@ -911,7 +911,7 @@
               <w:noProof/>
             </w:rPr>
           </w:pPr>
-          <w:hyperlink w:anchor="_Toc400395317" w:history="1">
+          <w:hyperlink w:anchor="_Toc400401897" w:history="1">
             <w:r>
               <w:rPr>
                 <w:rStyle w:val="Hyperlink"/>
@@ -952,7 +952,7 @@
                 <w:noProof/>
                 <w:webHidden/>
               </w:rPr>
-              <w:instrText xml:space="preserve"> PAGEREF _Toc400395317 \h </w:instrText>
+              <w:instrText xml:space="preserve"> PAGEREF _Toc400401897 \h </w:instrText>
             </w:r>
             <w:r>
               <w:rPr>
@@ -995,7 +995,7 @@
               <w:noProof/>
             </w:rPr>
           </w:pPr>
-          <w:hyperlink w:anchor="_Toc400395318" w:history="1">
+          <w:hyperlink w:anchor="_Toc400401898" w:history="1">
             <w:r>
               <w:rPr>
                 <w:rStyle w:val="Hyperlink"/>
@@ -1036,7 +1036,7 @@
                 <w:noProof/>
                 <w:webHidden/>
               </w:rPr>
-              <w:instrText xml:space="preserve"> PAGEREF _Toc400395318 \h </w:instrText>
+              <w:instrText xml:space="preserve"> PAGEREF _Toc400401898 \h </w:instrText>
             </w:r>
             <w:r>
               <w:rPr>
@@ -1079,7 +1079,7 @@
               <w:noProof/>
             </w:rPr>
           </w:pPr>
-          <w:hyperlink w:anchor="_Toc400395319" w:history="1">
+          <w:hyperlink w:anchor="_Toc400401899" w:history="1">
             <w:r>
               <w:rPr>
                 <w:rStyle w:val="Hyperlink"/>
@@ -1120,7 +1120,7 @@
                 <w:noProof/>
                 <w:webHidden/>
               </w:rPr>
-              <w:instrText xml:space="preserve"> PAGEREF _Toc400395319 \h </w:instrText>
+              <w:instrText xml:space="preserve"> PAGEREF _Toc400401899 \h </w:instrText>
             </w:r>
             <w:r>
               <w:rPr>
@@ -1163,7 +1163,7 @@
               <w:noProof/>
             </w:rPr>
           </w:pPr>
-          <w:hyperlink w:anchor="_Toc400395320" w:history="1">
+          <w:hyperlink w:anchor="_Toc400401900" w:history="1">
             <w:r>
               <w:rPr>
                 <w:rStyle w:val="Hyperlink"/>
@@ -1204,7 +1204,7 @@
                 <w:noProof/>
                 <w:webHidden/>
               </w:rPr>
-              <w:instrText xml:space="preserve"> PAGEREF _Toc400395320 \h </w:instrText>
+              <w:instrText xml:space="preserve"> PAGEREF _Toc400401900 \h </w:instrText>
             </w:r>
             <w:r>
               <w:rPr>
@@ -1247,7 +1247,7 @@
               <w:noProof/>
             </w:rPr>
           </w:pPr>
-          <w:hyperlink w:anchor="_Toc400395321" w:history="1">
+          <w:hyperlink w:anchor="_Toc400401901" w:history="1">
             <w:r>
               <w:rPr>
                 <w:rStyle w:val="Hyperlink"/>
@@ -1288,7 +1288,7 @@
                 <w:noProof/>
                 <w:webHidden/>
               </w:rPr>
-              <w:instrText xml:space="preserve"> PAGEREF _Toc400395321 \h </w:instrText>
+              <w:instrText xml:space="preserve"> PAGEREF _Toc400401901 \h </w:instrText>
             </w:r>
             <w:r>
               <w:rPr>
@@ -1331,7 +1331,7 @@
               <w:noProof/>
             </w:rPr>
           </w:pPr>
-          <w:hyperlink w:anchor="_Toc400395322" w:history="1">
+          <w:hyperlink w:anchor="_Toc400401902" w:history="1">
             <w:r>
               <w:rPr>
                 <w:rStyle w:val="Hyperlink"/>
@@ -1372,7 +1372,7 @@
                 <w:noProof/>
                 <w:webHidden/>
               </w:rPr>
-              <w:instrText xml:space="preserve"> PAGEREF _Toc400395322 \h </w:instrText>
+              <w:instrText xml:space="preserve"> PAGEREF _Toc400401902 \h </w:instrText>
             </w:r>
             <w:r>
               <w:rPr>
@@ -1415,7 +1415,7 @@
               <w:noProof/>
             </w:rPr>
           </w:pPr>
-          <w:hyperlink w:anchor="_Toc400395323" w:history="1">
+          <w:hyperlink w:anchor="_Toc400401903" w:history="1">
             <w:r>
               <w:rPr>
                 <w:rStyle w:val="Hyperlink"/>
@@ -1456,7 +1456,7 @@
                 <w:noProof/>
                 <w:webHidden/>
               </w:rPr>
-              <w:instrText xml:space="preserve"> PAGEREF _Toc400395323 \h </w:instrText>
+              <w:instrText xml:space="preserve"> PAGEREF _Toc400401903 \h </w:instrText>
             </w:r>
             <w:r>
               <w:rPr>
@@ -1499,7 +1499,7 @@
               <w:noProof/>
             </w:rPr>
           </w:pPr>
-          <w:hyperlink w:anchor="_Toc400395324" w:history="1">
+          <w:hyperlink w:anchor="_Toc400401904" w:history="1">
             <w:r>
               <w:rPr>
                 <w:rStyle w:val="Hyperlink"/>
@@ -1540,7 +1540,7 @@
                 <w:noProof/>
                 <w:webHidden/>
               </w:rPr>
-              <w:instrText xml:space="preserve"> PAGEREF _Toc400395324 \h </w:instrText>
+              <w:instrText xml:space="preserve"> PAGEREF _Toc400401904 \h </w:instrText>
             </w:r>
             <w:r>
               <w:rPr>
@@ -1634,7 +1634,7 @@
       <w:r>
         <w:fldChar w:fldCharType="separate"/>
       </w:r>
-      <w:hyperlink w:anchor="_Toc400395325" w:history="1">
+      <w:hyperlink w:anchor="_Toc400401905" w:history="1">
         <w:r>
           <w:rPr>
             <w:rStyle w:val="Hyperlink"/>
@@ -1669,7 +1669,7 @@
             <w:noProof/>
             <w:webHidden/>
           </w:rPr>
-          <w:instrText xml:space="preserve"> PAGEREF _Toc400395325 \h </w:instrText>
+          <w:instrText xml:space="preserve"> PAGEREF _Toc400401905 \h </w:instrText>
         </w:r>
         <w:r>
           <w:rPr>
@@ -1711,7 +1711,7 @@
           <w:noProof/>
         </w:rPr>
       </w:pPr>
-      <w:hyperlink w:anchor="_Toc400395326" w:history="1">
+      <w:hyperlink w:anchor="_Toc400401906" w:history="1">
         <w:r>
           <w:rPr>
             <w:rStyle w:val="Hyperlink"/>
@@ -1746,7 +1746,7 @@
             <w:noProof/>
             <w:webHidden/>
           </w:rPr>
-          <w:instrText xml:space="preserve"> PAGEREF _Toc400395326 \h </w:instrText>
+          <w:instrText xml:space="preserve"> PAGEREF _Toc400401906 \h </w:instrText>
         </w:r>
         <w:r>
           <w:rPr>
@@ -1788,7 +1788,7 @@
           <w:noProof/>
         </w:rPr>
       </w:pPr>
-      <w:hyperlink w:anchor="_Toc400395327" w:history="1">
+      <w:hyperlink w:anchor="_Toc400401907" w:history="1">
         <w:r>
           <w:rPr>
             <w:rStyle w:val="Hyperlink"/>
@@ -1823,7 +1823,7 @@
             <w:noProof/>
             <w:webHidden/>
           </w:rPr>
-          <w:instrText xml:space="preserve"> PAGEREF _Toc400395327 \h </w:instrText>
+          <w:instrText xml:space="preserve"> PAGEREF _Toc400401907 \h </w:instrText>
         </w:r>
         <w:r>
           <w:rPr>
@@ -1865,7 +1865,7 @@
           <w:noProof/>
         </w:rPr>
       </w:pPr>
-      <w:hyperlink w:anchor="_Toc400395328" w:history="1">
+      <w:hyperlink w:anchor="_Toc400401908" w:history="1">
         <w:r>
           <w:rPr>
             <w:rStyle w:val="Hyperlink"/>
@@ -1900,7 +1900,7 @@
             <w:noProof/>
             <w:webHidden/>
           </w:rPr>
-          <w:instrText xml:space="preserve"> PAGEREF _Toc400395328 \h </w:instrText>
+          <w:instrText xml:space="preserve"> PAGEREF _Toc400401908 \h </w:instrText>
         </w:r>
         <w:r>
           <w:rPr>
@@ -1920,7 +1920,7 @@
             <w:noProof/>
             <w:webHidden/>
           </w:rPr>
-          <w:t>6</w:t>
+          <w:t>5</w:t>
         </w:r>
         <w:r>
           <w:rPr>
@@ -1977,7 +1977,7 @@
       <w:r>
         <w:fldChar w:fldCharType="separate"/>
       </w:r>
-      <w:hyperlink w:anchor="_Toc400395329" w:history="1">
+      <w:hyperlink w:anchor="_Toc400401909" w:history="1">
         <w:r>
           <w:rPr>
             <w:rStyle w:val="Hyperlink"/>
@@ -1991,7 +1991,7 @@
             <w:noProof/>
           </w:rPr>
           <w:noBreakHyphen/>
-          <w:t>1TTS Level 0 Use Cases</w:t>
+          <w:t>1TTS Level 0 Use Case</w:t>
         </w:r>
         <w:r>
           <w:rPr>
@@ -2012,7 +2012,7 @@
             <w:noProof/>
             <w:webHidden/>
           </w:rPr>
-          <w:instrText xml:space="preserve"> PAGEREF _Toc400395329 \h </w:instrText>
+          <w:instrText xml:space="preserve"> PAGEREF _Toc400401909 \h </w:instrText>
         </w:r>
         <w:r>
           <w:rPr>
@@ -2054,7 +2054,7 @@
           <w:noProof/>
         </w:rPr>
       </w:pPr>
-      <w:hyperlink w:anchor="_Toc400395330" w:history="1">
+      <w:hyperlink w:anchor="_Toc400401910" w:history="1">
         <w:r>
           <w:rPr>
             <w:rStyle w:val="Hyperlink"/>
@@ -2068,7 +2068,7 @@
             <w:noProof/>
           </w:rPr>
           <w:noBreakHyphen/>
-          <w:t>2 Reserve Ticket Fuction Point Diagram</w:t>
+          <w:t>2 Reserve Ticket Function Point Diagram</w:t>
         </w:r>
         <w:r>
           <w:rPr>
@@ -2089,7 +2089,7 @@
             <w:noProof/>
             <w:webHidden/>
           </w:rPr>
-          <w:instrText xml:space="preserve"> PAGEREF _Toc400395330 \h </w:instrText>
+          <w:instrText xml:space="preserve"> PAGEREF _Toc400401910 \h </w:instrText>
         </w:r>
         <w:r>
           <w:rPr>
@@ -2681,7 +2681,7 @@
       <w:pPr>
         <w:pStyle w:val="Heading1"/>
       </w:pPr>
-      <w:bookmarkStart w:id="0" w:name="_Toc400395310"/>
+      <w:bookmarkStart w:id="0" w:name="_Toc400401890"/>
       <w:r>
         <w:lastRenderedPageBreak/>
         <w:t>Introduction</w:t>
@@ -2694,7 +2694,7 @@
       <w:pPr>
         <w:pStyle w:val="Heading2"/>
       </w:pPr>
-      <w:bookmarkStart w:id="1" w:name="_Toc400395311"/>
+      <w:bookmarkStart w:id="1" w:name="_Toc400401891"/>
       <w:r>
         <w:t>Purpose</w:t>
       </w:r>
@@ -2710,7 +2710,7 @@
       <w:pPr>
         <w:pStyle w:val="Heading2"/>
       </w:pPr>
-      <w:bookmarkStart w:id="2" w:name="_Toc400395312"/>
+      <w:bookmarkStart w:id="2" w:name="_Toc400401892"/>
       <w:r>
         <w:t xml:space="preserve">Glossary </w:t>
       </w:r>
@@ -2729,7 +2729,7 @@
       <w:pPr>
         <w:pStyle w:val="Heading2"/>
       </w:pPr>
-      <w:bookmarkStart w:id="3" w:name="_Toc400395313"/>
+      <w:bookmarkStart w:id="3" w:name="_Toc400401893"/>
       <w:r>
         <w:t xml:space="preserve">Document </w:t>
       </w:r>
@@ -2751,7 +2751,7 @@
         </w:rPr>
         <w:br w:type="column"/>
       </w:r>
-      <w:bookmarkStart w:id="4" w:name="_Toc400395314"/>
+      <w:bookmarkStart w:id="4" w:name="_Toc400401894"/>
       <w:r>
         <w:lastRenderedPageBreak/>
         <w:t>Overall Description</w:t>
@@ -2763,7 +2763,7 @@
       <w:pPr>
         <w:pStyle w:val="Heading2"/>
       </w:pPr>
-      <w:bookmarkStart w:id="5" w:name="_Toc400395315"/>
+      <w:bookmarkStart w:id="5" w:name="_Toc400401895"/>
       <w:r>
         <w:t>Scope</w:t>
       </w:r>
@@ -2884,7 +2884,7 @@
       <w:pPr>
         <w:pStyle w:val="Heading2"/>
       </w:pPr>
-      <w:bookmarkStart w:id="6" w:name="_Toc400395316"/>
+      <w:bookmarkStart w:id="6" w:name="_Toc400401896"/>
       <w:r>
         <w:t>System Features</w:t>
       </w:r>
@@ -2897,7 +2897,7 @@
       <w:pPr>
         <w:pStyle w:val="Heading2"/>
       </w:pPr>
-      <w:bookmarkStart w:id="7" w:name="_Toc400395317"/>
+      <w:bookmarkStart w:id="7" w:name="_Toc400401897"/>
       <w:r>
         <w:t>System Constraints</w:t>
       </w:r>
@@ -2936,7 +2936,7 @@
       <w:r>
         <w:br w:type="column"/>
       </w:r>
-      <w:bookmarkStart w:id="8" w:name="_Toc400395318"/>
+      <w:bookmarkStart w:id="8" w:name="_Toc400401898"/>
       <w:r>
         <w:lastRenderedPageBreak/>
         <w:t>Requirements</w:t>
@@ -2957,7 +2957,7 @@
       <w:pPr>
         <w:pStyle w:val="Heading2"/>
       </w:pPr>
-      <w:bookmarkStart w:id="9" w:name="_Toc400395319"/>
+      <w:bookmarkStart w:id="9" w:name="_Toc400401899"/>
       <w:r>
         <w:t>Customer Requirements</w:t>
       </w:r>
@@ -2979,49 +2979,29 @@
         <w:keepNext/>
         <w:jc w:val="center"/>
       </w:pPr>
-      <w:bookmarkStart w:id="10" w:name="_Toc400395325"/>
+      <w:bookmarkStart w:id="10" w:name="_Toc400401905"/>
       <w:r>
         <w:t xml:space="preserve">Table </w:t>
       </w:r>
-      <w:r>
-        <w:fldChar w:fldCharType="begin"/>
-      </w:r>
-      <w:r>
-        <w:instrText xml:space="preserve"> STYLEREF 2 \s </w:instrText>
-      </w:r>
-      <w:r>
-        <w:fldChar w:fldCharType="separate"/>
-      </w:r>
-      <w:r>
-        <w:rPr>
-          <w:noProof/>
-        </w:rPr>
-        <w:t>3.1</w:t>
-      </w:r>
-      <w:r>
-        <w:fldChar w:fldCharType="end"/>
-      </w:r>
+      <w:fldSimple w:instr=" STYLEREF 2 \s ">
+        <w:r>
+          <w:rPr>
+            <w:noProof/>
+          </w:rPr>
+          <w:t>3.1</w:t>
+        </w:r>
+      </w:fldSimple>
       <w:r>
         <w:noBreakHyphen/>
       </w:r>
-      <w:r>
-        <w:fldChar w:fldCharType="begin"/>
-      </w:r>
-      <w:r>
-        <w:instrText xml:space="preserve"> SEQ Table \* ARABIC \s 2 </w:instrText>
-      </w:r>
-      <w:r>
-        <w:fldChar w:fldCharType="separate"/>
-      </w:r>
-      <w:r>
-        <w:rPr>
-          <w:noProof/>
-        </w:rPr>
-        <w:t>1</w:t>
-      </w:r>
-      <w:r>
-        <w:fldChar w:fldCharType="end"/>
-      </w:r>
+      <w:fldSimple w:instr=" SEQ Table \* ARABIC \s 2 ">
+        <w:r>
+          <w:rPr>
+            <w:noProof/>
+          </w:rPr>
+          <w:t>1</w:t>
+        </w:r>
+      </w:fldSimple>
       <w:r>
         <w:t>Customer Requirements</w:t>
       </w:r>
@@ -3135,7 +3115,7 @@
       <w:pPr>
         <w:pStyle w:val="Heading2"/>
       </w:pPr>
-      <w:bookmarkStart w:id="11" w:name="_Toc400395320"/>
+      <w:bookmarkStart w:id="11" w:name="_Toc400401900"/>
       <w:r>
         <w:t>Functional Requirements</w:t>
       </w:r>
@@ -3157,49 +3137,29 @@
         <w:keepNext/>
         <w:jc w:val="center"/>
       </w:pPr>
-      <w:bookmarkStart w:id="12" w:name="_Toc400395326"/>
+      <w:bookmarkStart w:id="12" w:name="_Toc400401906"/>
       <w:r>
         <w:t xml:space="preserve">Table </w:t>
       </w:r>
-      <w:r>
-        <w:fldChar w:fldCharType="begin"/>
-      </w:r>
-      <w:r>
-        <w:instrText xml:space="preserve"> STYLEREF 2 \s </w:instrText>
-      </w:r>
-      <w:r>
-        <w:fldChar w:fldCharType="separate"/>
-      </w:r>
-      <w:r>
-        <w:rPr>
-          <w:noProof/>
-        </w:rPr>
-        <w:t>3.2</w:t>
-      </w:r>
-      <w:r>
-        <w:fldChar w:fldCharType="end"/>
-      </w:r>
+      <w:fldSimple w:instr=" STYLEREF 2 \s ">
+        <w:r>
+          <w:rPr>
+            <w:noProof/>
+          </w:rPr>
+          <w:t>3.2</w:t>
+        </w:r>
+      </w:fldSimple>
       <w:r>
         <w:noBreakHyphen/>
       </w:r>
-      <w:r>
-        <w:fldChar w:fldCharType="begin"/>
-      </w:r>
-      <w:r>
-        <w:instrText xml:space="preserve"> SEQ Table \* ARABIC \s 2 </w:instrText>
-      </w:r>
-      <w:r>
-        <w:fldChar w:fldCharType="separate"/>
-      </w:r>
-      <w:r>
-        <w:rPr>
-          <w:noProof/>
-        </w:rPr>
-        <w:t>1</w:t>
-      </w:r>
-      <w:r>
-        <w:fldChar w:fldCharType="end"/>
-      </w:r>
+      <w:fldSimple w:instr=" SEQ Table \* ARABIC \s 2 ">
+        <w:r>
+          <w:rPr>
+            <w:noProof/>
+          </w:rPr>
+          <w:t>1</w:t>
+        </w:r>
+      </w:fldSimple>
       <w:r>
         <w:t xml:space="preserve"> F</w:t>
       </w:r>
@@ -3323,7 +3283,7 @@
       <w:pPr>
         <w:pStyle w:val="Heading2"/>
       </w:pPr>
-      <w:bookmarkStart w:id="13" w:name="_Toc400395321"/>
+      <w:bookmarkStart w:id="13" w:name="_Toc400401901"/>
       <w:r>
         <w:t>Requirements Matrix</w:t>
       </w:r>
@@ -3338,7 +3298,7 @@
       <w:r>
         <w:br w:type="column"/>
       </w:r>
-      <w:bookmarkStart w:id="14" w:name="_Toc400395322"/>
+      <w:bookmarkStart w:id="14" w:name="_Toc400401902"/>
       <w:r>
         <w:lastRenderedPageBreak/>
         <w:t>Models and Diagrams</w:t>
@@ -3350,7 +3310,7 @@
       <w:pPr>
         <w:pStyle w:val="Heading2"/>
       </w:pPr>
-      <w:bookmarkStart w:id="15" w:name="_Toc400395323"/>
+      <w:bookmarkStart w:id="15" w:name="_Toc400401903"/>
       <w:r>
         <w:t>Use Case Diagram</w:t>
       </w:r>
@@ -3366,16 +3326,17 @@
     <w:p>
       <w:pPr>
         <w:keepNext/>
+        <w:jc w:val="center"/>
       </w:pPr>
       <w:r>
         <w:rPr>
           <w:noProof/>
         </w:rPr>
         <w:drawing>
-          <wp:inline distT="0" distB="0" distL="0" distR="0" wp14:anchorId="147E6906" wp14:editId="508FCC71">
-            <wp:extent cx="5939790" cy="3408680"/>
-            <wp:effectExtent l="0" t="0" r="3810" b="1270"/>
-            <wp:docPr id="3" name="Picture 3" descr="E:\UAH_CS650\uah\cs650\figures\TTS_UC_Diagram_Lvl_0.png"/>
+          <wp:inline distT="0" distB="0" distL="0" distR="0">
+            <wp:extent cx="5486400" cy="2578608"/>
+            <wp:effectExtent l="0" t="0" r="0" b="0"/>
+            <wp:docPr id="2" name="Picture 2" descr="E:\UAH_CS650\uah\cs650\figures\TTS_UC_Diagram_Lvl_0.png"/>
             <wp:cNvGraphicFramePr>
               <a:graphicFrameLocks xmlns:a="http://schemas.openxmlformats.org/drawingml/2006/main" noChangeAspect="1"/>
             </wp:cNvGraphicFramePr>
@@ -3383,7 +3344,7 @@
               <a:graphicData uri="http://schemas.openxmlformats.org/drawingml/2006/picture">
                 <pic:pic xmlns:pic="http://schemas.openxmlformats.org/drawingml/2006/picture">
                   <pic:nvPicPr>
-                    <pic:cNvPr id="0" name="Picture 3" descr="E:\UAH_CS650\uah\cs650\figures\TTS_UC_Diagram_Lvl_0.png"/>
+                    <pic:cNvPr id="0" name="Picture 2" descr="E:\UAH_CS650\uah\cs650\figures\TTS_UC_Diagram_Lvl_0.png"/>
                     <pic:cNvPicPr>
                       <a:picLocks noChangeAspect="1" noChangeArrowheads="1"/>
                     </pic:cNvPicPr>
@@ -3404,7 +3365,7 @@
                   <pic:spPr bwMode="auto">
                     <a:xfrm>
                       <a:off x="0" y="0"/>
-                      <a:ext cx="5939790" cy="3408680"/>
+                      <a:ext cx="5486400" cy="2578608"/>
                     </a:xfrm>
                     <a:prstGeom prst="rect">
                       <a:avLst/>
@@ -3426,51 +3387,31 @@
         <w:pStyle w:val="Caption"/>
         <w:jc w:val="center"/>
       </w:pPr>
-      <w:bookmarkStart w:id="16" w:name="_Toc400395329"/>
+      <w:bookmarkStart w:id="16" w:name="_Toc400401909"/>
       <w:r>
         <w:t xml:space="preserve">Figure </w:t>
       </w:r>
-      <w:r>
-        <w:fldChar w:fldCharType="begin"/>
-      </w:r>
-      <w:r>
-        <w:instrText xml:space="preserve"> STYLEREF 2 \s </w:instrText>
-      </w:r>
-      <w:r>
-        <w:fldChar w:fldCharType="separate"/>
-      </w:r>
-      <w:r>
-        <w:rPr>
-          <w:noProof/>
-        </w:rPr>
-        <w:t>4.1</w:t>
-      </w:r>
-      <w:r>
-        <w:fldChar w:fldCharType="end"/>
-      </w:r>
+      <w:fldSimple w:instr=" STYLEREF 2 \s ">
+        <w:r>
+          <w:rPr>
+            <w:noProof/>
+          </w:rPr>
+          <w:t>4.1</w:t>
+        </w:r>
+      </w:fldSimple>
       <w:r>
         <w:noBreakHyphen/>
       </w:r>
-      <w:r>
-        <w:fldChar w:fldCharType="begin"/>
-      </w:r>
-      <w:r>
-        <w:instrText xml:space="preserve"> SEQ Figure \* ARABIC \s 2 </w:instrText>
-      </w:r>
-      <w:r>
-        <w:fldChar w:fldCharType="separate"/>
-      </w:r>
-      <w:r>
-        <w:rPr>
-          <w:noProof/>
-        </w:rPr>
-        <w:t>1</w:t>
-      </w:r>
-      <w:r>
-        <w:fldChar w:fldCharType="end"/>
-      </w:r>
-      <w:r>
-        <w:t>TTS Level 0 Use Cases</w:t>
+      <w:fldSimple w:instr=" SEQ Figure \* ARABIC \s 2 ">
+        <w:r>
+          <w:rPr>
+            <w:noProof/>
+          </w:rPr>
+          <w:t>1</w:t>
+        </w:r>
+      </w:fldSimple>
+      <w:r>
+        <w:t>TTS Level 0 Use Case</w:t>
       </w:r>
       <w:bookmarkEnd w:id="16"/>
     </w:p>
@@ -3479,7 +3420,7 @@
       <w:pPr>
         <w:pStyle w:val="Heading3"/>
       </w:pPr>
-      <w:bookmarkStart w:id="17" w:name="_Toc400395324"/>
+      <w:bookmarkStart w:id="17" w:name="_Toc400401904"/>
       <w:r>
         <w:t>Reserve Ticket</w:t>
       </w:r>
@@ -3506,49 +3447,29 @@
         <w:keepNext/>
         <w:jc w:val="center"/>
       </w:pPr>
-      <w:bookmarkStart w:id="18" w:name="_Toc400395327"/>
+      <w:bookmarkStart w:id="18" w:name="_Toc400401907"/>
       <w:r>
         <w:t xml:space="preserve">Table </w:t>
       </w:r>
-      <w:r>
-        <w:fldChar w:fldCharType="begin"/>
-      </w:r>
-      <w:r>
-        <w:instrText xml:space="preserve"> STYLEREF 2 \s </w:instrText>
-      </w:r>
-      <w:r>
-        <w:fldChar w:fldCharType="separate"/>
-      </w:r>
-      <w:r>
-        <w:rPr>
-          <w:noProof/>
-        </w:rPr>
-        <w:t>4.1</w:t>
-      </w:r>
-      <w:r>
-        <w:fldChar w:fldCharType="end"/>
-      </w:r>
+      <w:fldSimple w:instr=" STYLEREF 2 \s ">
+        <w:r>
+          <w:rPr>
+            <w:noProof/>
+          </w:rPr>
+          <w:t>4.1</w:t>
+        </w:r>
+      </w:fldSimple>
       <w:r>
         <w:noBreakHyphen/>
       </w:r>
-      <w:r>
-        <w:fldChar w:fldCharType="begin"/>
-      </w:r>
-      <w:r>
-        <w:instrText xml:space="preserve"> SEQ Table \* ARABIC \s 2 </w:instrText>
-      </w:r>
-      <w:r>
-        <w:fldChar w:fldCharType="separate"/>
-      </w:r>
-      <w:r>
-        <w:rPr>
-          <w:noProof/>
-        </w:rPr>
-        <w:t>1</w:t>
-      </w:r>
-      <w:r>
-        <w:fldChar w:fldCharType="end"/>
-      </w:r>
+      <w:fldSimple w:instr=" SEQ Table \* ARABIC \s 2 ">
+        <w:r>
+          <w:rPr>
+            <w:noProof/>
+          </w:rPr>
+          <w:t>1</w:t>
+        </w:r>
+      </w:fldSimple>
       <w:r>
         <w:t xml:space="preserve"> Reserve Ticket Use Case</w:t>
       </w:r>
@@ -3797,9 +3718,11 @@
               <w:pStyle w:val="ListParagraph"/>
               <w:numPr>
                 <w:ilvl w:val="0"/>
-                <w:numId w:val="15"/>
+                <w:numId w:val="16"/>
               </w:numPr>
             </w:pPr>
+            <w:bookmarkStart w:id="19" w:name="_GoBack"/>
+            <w:bookmarkEnd w:id="19"/>
           </w:p>
         </w:tc>
         <w:tc>
@@ -3829,7 +3752,7 @@
               <w:pStyle w:val="ListParagraph"/>
               <w:numPr>
                 <w:ilvl w:val="0"/>
-                <w:numId w:val="15"/>
+                <w:numId w:val="16"/>
               </w:numPr>
             </w:pPr>
           </w:p>
@@ -3861,7 +3784,7 @@
               <w:pStyle w:val="ListParagraph"/>
               <w:numPr>
                 <w:ilvl w:val="0"/>
-                <w:numId w:val="15"/>
+                <w:numId w:val="16"/>
               </w:numPr>
             </w:pPr>
           </w:p>
@@ -3893,7 +3816,7 @@
               <w:pStyle w:val="ListParagraph"/>
               <w:numPr>
                 <w:ilvl w:val="0"/>
-                <w:numId w:val="15"/>
+                <w:numId w:val="16"/>
               </w:numPr>
             </w:pPr>
           </w:p>
@@ -3925,7 +3848,7 @@
               <w:pStyle w:val="ListParagraph"/>
               <w:numPr>
                 <w:ilvl w:val="0"/>
-                <w:numId w:val="15"/>
+                <w:numId w:val="16"/>
               </w:numPr>
             </w:pPr>
           </w:p>
@@ -3942,11 +3865,7 @@
           </w:tcPr>
           <w:p>
             <w:r>
-              <w:t xml:space="preserve">Verify seat is available, and lock selected </w:t>
-            </w:r>
-            <w:r>
-              <w:lastRenderedPageBreak/>
-              <w:t>seat.</w:t>
+              <w:t>Verify seat is available, and lock selected seat.</w:t>
             </w:r>
           </w:p>
         </w:tc>
@@ -3961,7 +3880,7 @@
               <w:pStyle w:val="ListParagraph"/>
               <w:numPr>
                 <w:ilvl w:val="0"/>
-                <w:numId w:val="15"/>
+                <w:numId w:val="16"/>
               </w:numPr>
             </w:pPr>
           </w:p>
@@ -3993,7 +3912,7 @@
               <w:pStyle w:val="ListParagraph"/>
               <w:numPr>
                 <w:ilvl w:val="0"/>
-                <w:numId w:val="15"/>
+                <w:numId w:val="16"/>
               </w:numPr>
             </w:pPr>
           </w:p>
@@ -4025,7 +3944,7 @@
               <w:pStyle w:val="ListParagraph"/>
               <w:numPr>
                 <w:ilvl w:val="0"/>
-                <w:numId w:val="15"/>
+                <w:numId w:val="16"/>
               </w:numPr>
             </w:pPr>
           </w:p>
@@ -4057,7 +3976,7 @@
               <w:pStyle w:val="ListParagraph"/>
               <w:numPr>
                 <w:ilvl w:val="0"/>
-                <w:numId w:val="15"/>
+                <w:numId w:val="16"/>
               </w:numPr>
             </w:pPr>
           </w:p>
@@ -4089,7 +4008,7 @@
               <w:pStyle w:val="ListParagraph"/>
               <w:numPr>
                 <w:ilvl w:val="0"/>
-                <w:numId w:val="15"/>
+                <w:numId w:val="16"/>
               </w:numPr>
             </w:pPr>
           </w:p>
@@ -4121,7 +4040,7 @@
               <w:pStyle w:val="ListParagraph"/>
               <w:numPr>
                 <w:ilvl w:val="0"/>
-                <w:numId w:val="15"/>
+                <w:numId w:val="16"/>
               </w:numPr>
             </w:pPr>
           </w:p>
@@ -4295,49 +4214,29 @@
         <w:pStyle w:val="Caption"/>
         <w:jc w:val="center"/>
       </w:pPr>
-      <w:bookmarkStart w:id="19" w:name="_Toc400395330"/>
+      <w:bookmarkStart w:id="20" w:name="_Toc400401910"/>
       <w:r>
         <w:t xml:space="preserve">Figure </w:t>
       </w:r>
-      <w:r>
-        <w:fldChar w:fldCharType="begin"/>
-      </w:r>
-      <w:r>
-        <w:instrText xml:space="preserve"> STYLEREF 2 \s </w:instrText>
-      </w:r>
-      <w:r>
-        <w:fldChar w:fldCharType="separate"/>
-      </w:r>
-      <w:r>
-        <w:rPr>
-          <w:noProof/>
-        </w:rPr>
-        <w:t>4.1</w:t>
-      </w:r>
-      <w:r>
-        <w:fldChar w:fldCharType="end"/>
-      </w:r>
+      <w:fldSimple w:instr=" STYLEREF 2 \s ">
+        <w:r>
+          <w:rPr>
+            <w:noProof/>
+          </w:rPr>
+          <w:t>4.1</w:t>
+        </w:r>
+      </w:fldSimple>
       <w:r>
         <w:noBreakHyphen/>
       </w:r>
-      <w:r>
-        <w:fldChar w:fldCharType="begin"/>
-      </w:r>
-      <w:r>
-        <w:instrText xml:space="preserve"> SEQ Figure \* ARABIC \s 2 </w:instrText>
-      </w:r>
-      <w:r>
-        <w:fldChar w:fldCharType="separate"/>
-      </w:r>
-      <w:r>
-        <w:rPr>
-          <w:noProof/>
-        </w:rPr>
-        <w:t>2</w:t>
-      </w:r>
-      <w:r>
-        <w:fldChar w:fldCharType="end"/>
-      </w:r>
+      <w:fldSimple w:instr=" SEQ Figure \* ARABIC \s 2 ">
+        <w:r>
+          <w:rPr>
+            <w:noProof/>
+          </w:rPr>
+          <w:t>2</w:t>
+        </w:r>
+      </w:fldSimple>
       <w:r>
         <w:t xml:space="preserve"> Reserve Ticket Fu</w:t>
       </w:r>
@@ -4347,12 +4246,10 @@
       <w:r>
         <w:t>ction Point Diagram</w:t>
       </w:r>
-      <w:bookmarkEnd w:id="19"/>
-    </w:p>
-    <w:p>
-      <w:bookmarkStart w:id="20" w:name="_GoBack"/>
       <w:bookmarkEnd w:id="20"/>
     </w:p>
+    <w:p/>
+    <w:p/>
     <w:tbl>
       <w:tblPr>
         <w:tblStyle w:val="TableGrid"/>
@@ -4823,6 +4720,9 @@
         <w:tc>
           <w:tcPr>
             <w:tcW w:w="2761" w:type="dxa"/>
+            <w:tcBorders>
+              <w:bottom w:val="single" w:sz="18" w:space="0" w:color="auto"/>
+            </w:tcBorders>
           </w:tcPr>
           <w:p>
             <w:r>
@@ -4833,6 +4733,9 @@
         <w:tc>
           <w:tcPr>
             <w:tcW w:w="1175" w:type="dxa"/>
+            <w:tcBorders>
+              <w:bottom w:val="single" w:sz="18" w:space="0" w:color="auto"/>
+            </w:tcBorders>
           </w:tcPr>
           <w:p>
             <w:pPr>
@@ -4846,6 +4749,9 @@
         <w:tc>
           <w:tcPr>
             <w:tcW w:w="1176" w:type="dxa"/>
+            <w:tcBorders>
+              <w:bottom w:val="single" w:sz="18" w:space="0" w:color="auto"/>
+            </w:tcBorders>
             <w:vAlign w:val="center"/>
           </w:tcPr>
           <w:p>
@@ -4860,6 +4766,9 @@
         <w:tc>
           <w:tcPr>
             <w:tcW w:w="1176" w:type="dxa"/>
+            <w:tcBorders>
+              <w:bottom w:val="single" w:sz="18" w:space="0" w:color="auto"/>
+            </w:tcBorders>
             <w:vAlign w:val="center"/>
           </w:tcPr>
           <w:p>
@@ -4874,6 +4783,9 @@
         <w:tc>
           <w:tcPr>
             <w:tcW w:w="1176" w:type="dxa"/>
+            <w:tcBorders>
+              <w:bottom w:val="single" w:sz="18" w:space="0" w:color="auto"/>
+            </w:tcBorders>
             <w:vAlign w:val="center"/>
           </w:tcPr>
           <w:p>
@@ -4888,6 +4800,9 @@
         <w:tc>
           <w:tcPr>
             <w:tcW w:w="1176" w:type="dxa"/>
+            <w:tcBorders>
+              <w:bottom w:val="single" w:sz="18" w:space="0" w:color="auto"/>
+            </w:tcBorders>
           </w:tcPr>
           <w:p>
             <w:pPr>
@@ -4906,39 +4821,13 @@
         </w:trPr>
         <w:tc>
           <w:tcPr>
-            <w:tcW w:w="2761" w:type="dxa"/>
-            <w:vAlign w:val="center"/>
-          </w:tcPr>
-          <w:p>
-            <w:pPr>
-              <w:jc w:val="right"/>
-              <w:rPr>
-                <w:b/>
-              </w:rPr>
-            </w:pPr>
-            <w:r>
-              <w:rPr>
-                <w:b/>
-              </w:rPr>
-              <w:t xml:space="preserve">Count </w:t>
-            </w:r>
-            <w:r>
-              <w:rPr>
-                <w:b/>
-              </w:rPr>
-              <w:t xml:space="preserve">Sub </w:t>
-            </w:r>
-            <w:r>
-              <w:rPr>
-                <w:b/>
-              </w:rPr>
-              <w:t>Total</w:t>
-            </w:r>
-          </w:p>
-        </w:tc>
-        <w:tc>
-          <w:tcPr>
-            <w:tcW w:w="1175" w:type="dxa"/>
+            <w:tcW w:w="5112" w:type="dxa"/>
+            <w:gridSpan w:val="3"/>
+            <w:vMerge w:val="restart"/>
+            <w:tcBorders>
+              <w:top w:val="single" w:sz="18" w:space="0" w:color="auto"/>
+            </w:tcBorders>
+            <w:shd w:val="clear" w:color="auto" w:fill="BFBFBF" w:themeFill="background1" w:themeFillShade="BF"/>
             <w:vAlign w:val="center"/>
           </w:tcPr>
           <w:p>
@@ -4946,37 +4835,64 @@
               <w:jc w:val="center"/>
             </w:pPr>
             <w:r>
-              <w:fldChar w:fldCharType="begin"/>
-            </w:r>
-            <w:r>
-              <w:instrText xml:space="preserve"> =SUM(F2:F6) </w:instrText>
-            </w:r>
-            <w:r>
-              <w:fldChar w:fldCharType="separate"/>
-            </w:r>
-            <w:r>
-              <w:rPr>
-                <w:noProof/>
-              </w:rPr>
-              <w:t>40</w:t>
-            </w:r>
-            <w:r>
-              <w:fldChar w:fldCharType="end"/>
-            </w:r>
-          </w:p>
-        </w:tc>
-        <w:tc>
-          <w:tcPr>
-            <w:tcW w:w="4704" w:type="dxa"/>
-            <w:gridSpan w:val="4"/>
-            <w:shd w:val="clear" w:color="auto" w:fill="BFBFBF" w:themeFill="background1" w:themeFillShade="BF"/>
+              <w:tab/>
+            </w:r>
+          </w:p>
+        </w:tc>
+        <w:tc>
+          <w:tcPr>
+            <w:tcW w:w="2352" w:type="dxa"/>
+            <w:gridSpan w:val="2"/>
+            <w:tcBorders>
+              <w:top w:val="single" w:sz="18" w:space="0" w:color="auto"/>
+            </w:tcBorders>
+            <w:shd w:val="clear" w:color="auto" w:fill="auto"/>
+          </w:tcPr>
+          <w:p>
+            <w:pPr>
+              <w:jc w:val="right"/>
+              <w:rPr>
+                <w:b/>
+              </w:rPr>
+            </w:pPr>
+            <w:r>
+              <w:rPr>
+                <w:b/>
+              </w:rPr>
+              <w:t>Count Sub Total</w:t>
+            </w:r>
+          </w:p>
+        </w:tc>
+        <w:tc>
+          <w:tcPr>
+            <w:tcW w:w="1176" w:type="dxa"/>
+            <w:tcBorders>
+              <w:top w:val="single" w:sz="18" w:space="0" w:color="auto"/>
+            </w:tcBorders>
+            <w:shd w:val="clear" w:color="auto" w:fill="auto"/>
+            <w:vAlign w:val="center"/>
           </w:tcPr>
           <w:p>
             <w:pPr>
               <w:jc w:val="center"/>
             </w:pPr>
             <w:r>
-              <w:tab/>
+              <w:fldChar w:fldCharType="begin"/>
+            </w:r>
+            <w:r>
+              <w:instrText xml:space="preserve"> =SUM(F2:F6) </w:instrText>
+            </w:r>
+            <w:r>
+              <w:fldChar w:fldCharType="separate"/>
+            </w:r>
+            <w:r>
+              <w:rPr>
+                <w:noProof/>
+              </w:rPr>
+              <w:t>40</w:t>
+            </w:r>
+            <w:r>
+              <w:fldChar w:fldCharType="end"/>
             </w:r>
           </w:p>
         </w:tc>
@@ -4988,51 +4904,59 @@
         </w:trPr>
         <w:tc>
           <w:tcPr>
-            <w:tcW w:w="2761" w:type="dxa"/>
-            <w:vAlign w:val="center"/>
-          </w:tcPr>
-          <w:p>
-            <w:pPr>
-              <w:jc w:val="right"/>
-              <w:rPr>
-                <w:b/>
-              </w:rPr>
-            </w:pPr>
-            <w:r>
-              <w:rPr>
-                <w:rFonts w:cs="Times New Roman"/>
-              </w:rPr>
-              <w:t>∑</w:t>
-            </w:r>
-            <w:r>
-              <w:t>F</w:t>
-            </w:r>
-          </w:p>
-        </w:tc>
-        <w:tc>
-          <w:tcPr>
-            <w:tcW w:w="1175" w:type="dxa"/>
+            <w:tcW w:w="5112" w:type="dxa"/>
+            <w:gridSpan w:val="3"/>
+            <w:vMerge/>
+            <w:shd w:val="clear" w:color="auto" w:fill="BFBFBF" w:themeFill="background1" w:themeFillShade="BF"/>
             <w:vAlign w:val="center"/>
           </w:tcPr>
           <w:p>
             <w:pPr>
               <w:jc w:val="center"/>
             </w:pPr>
-            <w:r>
-              <w:t>38</w:t>
-            </w:r>
-          </w:p>
-        </w:tc>
-        <w:tc>
-          <w:tcPr>
-            <w:tcW w:w="4704" w:type="dxa"/>
-            <w:gridSpan w:val="4"/>
-            <w:shd w:val="clear" w:color="auto" w:fill="BFBFBF" w:themeFill="background1" w:themeFillShade="BF"/>
+          </w:p>
+        </w:tc>
+        <w:tc>
+          <w:tcPr>
+            <w:tcW w:w="2352" w:type="dxa"/>
+            <w:gridSpan w:val="2"/>
+            <w:shd w:val="clear" w:color="auto" w:fill="auto"/>
+          </w:tcPr>
+          <w:p>
+            <w:pPr>
+              <w:jc w:val="right"/>
+              <w:rPr>
+                <w:b/>
+              </w:rPr>
+            </w:pPr>
+            <w:r>
+              <w:rPr>
+                <w:rFonts w:cs="Times New Roman"/>
+                <w:b/>
+              </w:rPr>
+              <w:t>∑</w:t>
+            </w:r>
+            <w:r>
+              <w:rPr>
+                <w:b/>
+              </w:rPr>
+              <w:t>F</w:t>
+            </w:r>
+          </w:p>
+        </w:tc>
+        <w:tc>
+          <w:tcPr>
+            <w:tcW w:w="1176" w:type="dxa"/>
+            <w:shd w:val="clear" w:color="auto" w:fill="auto"/>
+            <w:vAlign w:val="center"/>
           </w:tcPr>
           <w:p>
             <w:pPr>
               <w:jc w:val="center"/>
             </w:pPr>
+            <w:r>
+              <w:t>38</w:t>
+            </w:r>
           </w:p>
         </w:tc>
       </w:tr>
@@ -5043,58 +4967,11 @@
         </w:trPr>
         <w:tc>
           <w:tcPr>
-            <w:tcW w:w="2761" w:type="dxa"/>
+            <w:tcW w:w="5112" w:type="dxa"/>
+            <w:gridSpan w:val="3"/>
+            <w:vMerge/>
+            <w:shd w:val="clear" w:color="auto" w:fill="BFBFBF" w:themeFill="background1" w:themeFillShade="BF"/>
             <w:vAlign w:val="center"/>
-          </w:tcPr>
-          <w:p>
-            <w:pPr>
-              <w:jc w:val="right"/>
-              <w:rPr>
-                <w:b/>
-              </w:rPr>
-            </w:pPr>
-            <w:r>
-              <w:rPr>
-                <w:b/>
-              </w:rPr>
-              <w:t>FP Total</w:t>
-            </w:r>
-          </w:p>
-        </w:tc>
-        <w:tc>
-          <w:tcPr>
-            <w:tcW w:w="1175" w:type="dxa"/>
-            <w:vAlign w:val="center"/>
-          </w:tcPr>
-          <w:p>
-            <w:pPr>
-              <w:jc w:val="center"/>
-            </w:pPr>
-            <w:r>
-              <w:fldChar w:fldCharType="begin"/>
-            </w:r>
-            <w:r>
-              <w:instrText xml:space="preserve"> =ROUND(B7*(0.65+0.01*B8)+0.5,0) </w:instrText>
-            </w:r>
-            <w:r>
-              <w:fldChar w:fldCharType="separate"/>
-            </w:r>
-            <w:r>
-              <w:rPr>
-                <w:noProof/>
-              </w:rPr>
-              <w:t>42</w:t>
-            </w:r>
-            <w:r>
-              <w:fldChar w:fldCharType="end"/>
-            </w:r>
-          </w:p>
-        </w:tc>
-        <w:tc>
-          <w:tcPr>
-            <w:tcW w:w="4704" w:type="dxa"/>
-            <w:gridSpan w:val="4"/>
-            <w:shd w:val="clear" w:color="auto" w:fill="BFBFBF" w:themeFill="background1" w:themeFillShade="BF"/>
           </w:tcPr>
           <w:p>
             <w:pPr>
@@ -5103,6 +4980,57 @@
             </w:pPr>
           </w:p>
         </w:tc>
+        <w:tc>
+          <w:tcPr>
+            <w:tcW w:w="2352" w:type="dxa"/>
+            <w:gridSpan w:val="2"/>
+            <w:shd w:val="clear" w:color="auto" w:fill="auto"/>
+          </w:tcPr>
+          <w:p>
+            <w:pPr>
+              <w:jc w:val="right"/>
+              <w:rPr>
+                <w:b/>
+              </w:rPr>
+            </w:pPr>
+            <w:r>
+              <w:rPr>
+                <w:b/>
+              </w:rPr>
+              <w:t>FP Total</w:t>
+            </w:r>
+          </w:p>
+        </w:tc>
+        <w:tc>
+          <w:tcPr>
+            <w:tcW w:w="1176" w:type="dxa"/>
+            <w:shd w:val="clear" w:color="auto" w:fill="auto"/>
+            <w:vAlign w:val="center"/>
+          </w:tcPr>
+          <w:p>
+            <w:pPr>
+              <w:jc w:val="center"/>
+            </w:pPr>
+            <w:r>
+              <w:fldChar w:fldCharType="begin"/>
+            </w:r>
+            <w:r>
+              <w:instrText xml:space="preserve"> =ROUND(B7*(0.65+0.01*B8)+0.5,0) </w:instrText>
+            </w:r>
+            <w:r>
+              <w:fldChar w:fldCharType="separate"/>
+            </w:r>
+            <w:r>
+              <w:rPr>
+                <w:noProof/>
+              </w:rPr>
+              <w:t>42</w:t>
+            </w:r>
+            <w:r>
+              <w:fldChar w:fldCharType="end"/>
+            </w:r>
+          </w:p>
+        </w:tc>
       </w:tr>
     </w:tbl>
     <w:p>
@@ -5110,49 +5038,29 @@
         <w:pStyle w:val="Caption"/>
         <w:jc w:val="center"/>
       </w:pPr>
-      <w:bookmarkStart w:id="21" w:name="_Toc400395328"/>
+      <w:bookmarkStart w:id="21" w:name="_Toc400401908"/>
       <w:r>
         <w:t xml:space="preserve">Table </w:t>
       </w:r>
-      <w:r>
-        <w:fldChar w:fldCharType="begin"/>
-      </w:r>
-      <w:r>
-        <w:instrText xml:space="preserve"> STYLEREF 2 \s </w:instrText>
-      </w:r>
-      <w:r>
-        <w:fldChar w:fldCharType="separate"/>
-      </w:r>
-      <w:r>
-        <w:rPr>
-          <w:noProof/>
-        </w:rPr>
-        <w:t>4.1</w:t>
-      </w:r>
-      <w:r>
-        <w:fldChar w:fldCharType="end"/>
-      </w:r>
+      <w:fldSimple w:instr=" STYLEREF 2 \s ">
+        <w:r>
+          <w:rPr>
+            <w:noProof/>
+          </w:rPr>
+          <w:t>4.1</w:t>
+        </w:r>
+      </w:fldSimple>
       <w:r>
         <w:noBreakHyphen/>
       </w:r>
-      <w:r>
-        <w:fldChar w:fldCharType="begin"/>
-      </w:r>
-      <w:r>
-        <w:instrText xml:space="preserve"> SEQ Table \* ARABIC \s 2 </w:instrText>
-      </w:r>
-      <w:r>
-        <w:fldChar w:fldCharType="separate"/>
-      </w:r>
-      <w:r>
-        <w:rPr>
-          <w:noProof/>
-        </w:rPr>
-        <w:t>2</w:t>
-      </w:r>
-      <w:r>
-        <w:fldChar w:fldCharType="end"/>
-      </w:r>
+      <w:fldSimple w:instr=" SEQ Table \* ARABIC \s 2 ">
+        <w:r>
+          <w:rPr>
+            <w:noProof/>
+          </w:rPr>
+          <w:t>2</w:t>
+        </w:r>
+      </w:fldSimple>
       <w:r>
         <w:t xml:space="preserve"> Re</w:t>
       </w:r>
@@ -5166,7 +5074,6 @@
         <w:jc w:val="center"/>
       </w:pPr>
       <w:r>
-        <w:lastRenderedPageBreak/>
         <w:br w:type="page"/>
       </w:r>
     </w:p>
@@ -5821,7 +5728,7 @@
           <w:rPr>
             <w:noProof/>
           </w:rPr>
-          <w:t>7</w:t>
+          <w:t>6</w:t>
         </w:r>
         <w:r>
           <w:rPr>
@@ -5882,7 +5789,7 @@
           <w:rPr>
             <w:noProof/>
           </w:rPr>
-          <w:t>1</w:t>
+          <w:t>2</w:t>
         </w:r>
         <w:r>
           <w:rPr>
@@ -6450,6 +6357,119 @@
     </w:lvl>
   </w:abstractNum>
   <w:abstractNum w:abstractNumId="12">
+    <w:nsid w:val="1289394A"/>
+    <w:multiLevelType w:val="multilevel"/>
+    <w:tmpl w:val="55CCF636"/>
+    <w:lvl w:ilvl="0">
+      <w:start w:val="1"/>
+      <w:numFmt w:val="decimal"/>
+      <w:lvlText w:val="%1."/>
+      <w:lvlJc w:val="left"/>
+      <w:pPr>
+        <w:ind w:left="360" w:hanging="360"/>
+      </w:pPr>
+      <w:rPr>
+        <w:rFonts w:hint="default"/>
+      </w:rPr>
+    </w:lvl>
+    <w:lvl w:ilvl="1">
+      <w:start w:val="1"/>
+      <w:numFmt w:val="decimal"/>
+      <w:lvlText w:val="%1.%2."/>
+      <w:lvlJc w:val="left"/>
+      <w:pPr>
+        <w:ind w:left="792" w:hanging="792"/>
+      </w:pPr>
+      <w:rPr>
+        <w:rFonts w:hint="default"/>
+      </w:rPr>
+    </w:lvl>
+    <w:lvl w:ilvl="2">
+      <w:start w:val="1"/>
+      <w:numFmt w:val="decimal"/>
+      <w:lvlText w:val="%1.%2.%3."/>
+      <w:lvlJc w:val="left"/>
+      <w:pPr>
+        <w:ind w:left="1224" w:hanging="1224"/>
+      </w:pPr>
+      <w:rPr>
+        <w:rFonts w:hint="default"/>
+      </w:rPr>
+    </w:lvl>
+    <w:lvl w:ilvl="3">
+      <w:start w:val="1"/>
+      <w:numFmt w:val="decimal"/>
+      <w:lvlText w:val="%1.%2.%3.%4."/>
+      <w:lvlJc w:val="left"/>
+      <w:pPr>
+        <w:ind w:left="1728" w:hanging="1728"/>
+      </w:pPr>
+      <w:rPr>
+        <w:rFonts w:hint="default"/>
+      </w:rPr>
+    </w:lvl>
+    <w:lvl w:ilvl="4">
+      <w:start w:val="1"/>
+      <w:numFmt w:val="decimal"/>
+      <w:lvlText w:val="%1.%2.%3.%4.%5."/>
+      <w:lvlJc w:val="left"/>
+      <w:pPr>
+        <w:ind w:left="2232" w:hanging="2232"/>
+      </w:pPr>
+      <w:rPr>
+        <w:rFonts w:hint="default"/>
+      </w:rPr>
+    </w:lvl>
+    <w:lvl w:ilvl="5">
+      <w:start w:val="1"/>
+      <w:numFmt w:val="decimal"/>
+      <w:lvlText w:val="%1.%2.%3.%4.%5.%6."/>
+      <w:lvlJc w:val="left"/>
+      <w:pPr>
+        <w:ind w:left="2736" w:hanging="2736"/>
+      </w:pPr>
+      <w:rPr>
+        <w:rFonts w:hint="default"/>
+      </w:rPr>
+    </w:lvl>
+    <w:lvl w:ilvl="6">
+      <w:start w:val="1"/>
+      <w:numFmt w:val="decimal"/>
+      <w:lvlText w:val="%1.%2.%3.%4.%5.%6.%7."/>
+      <w:lvlJc w:val="left"/>
+      <w:pPr>
+        <w:ind w:left="3240" w:hanging="3240"/>
+      </w:pPr>
+      <w:rPr>
+        <w:rFonts w:hint="default"/>
+      </w:rPr>
+    </w:lvl>
+    <w:lvl w:ilvl="7">
+      <w:start w:val="1"/>
+      <w:numFmt w:val="decimal"/>
+      <w:lvlText w:val="%1.%2.%3.%4.%5.%6.%7.%8."/>
+      <w:lvlJc w:val="left"/>
+      <w:pPr>
+        <w:ind w:left="3744" w:hanging="3744"/>
+      </w:pPr>
+      <w:rPr>
+        <w:rFonts w:hint="default"/>
+      </w:rPr>
+    </w:lvl>
+    <w:lvl w:ilvl="8">
+      <w:start w:val="1"/>
+      <w:numFmt w:val="decimal"/>
+      <w:lvlText w:val="%1.%2.%3.%4.%5.%6.%7.%8.%9."/>
+      <w:lvlJc w:val="left"/>
+      <w:pPr>
+        <w:ind w:left="4320" w:hanging="4320"/>
+      </w:pPr>
+      <w:rPr>
+        <w:rFonts w:hint="default"/>
+      </w:rPr>
+    </w:lvl>
+  </w:abstractNum>
+  <w:abstractNum w:abstractNumId="13">
     <w:nsid w:val="204B1D52"/>
     <w:multiLevelType w:val="multilevel"/>
     <w:tmpl w:val="D8A03428"/>
@@ -6571,7 +6591,7 @@
       </w:rPr>
     </w:lvl>
   </w:abstractNum>
-  <w:abstractNum w:abstractNumId="13">
+  <w:abstractNum w:abstractNumId="14">
     <w:nsid w:val="7B250C62"/>
     <w:multiLevelType w:val="multilevel"/>
     <w:tmpl w:val="55CCF636"/>
@@ -6685,7 +6705,7 @@
       </w:rPr>
     </w:lvl>
   </w:abstractNum>
-  <w:abstractNum w:abstractNumId="14">
+  <w:abstractNum w:abstractNumId="15">
     <w:nsid w:val="7D7430C7"/>
     <w:multiLevelType w:val="multilevel"/>
     <w:tmpl w:val="24EA74C2"/>
@@ -6831,19 +6851,22 @@
     <w:abstractNumId w:val="0"/>
   </w:num>
   <w:num w:numId="11">
-    <w:abstractNumId w:val="12"/>
+    <w:abstractNumId w:val="13"/>
   </w:num>
   <w:num w:numId="12">
     <w:abstractNumId w:val="11"/>
   </w:num>
   <w:num w:numId="13">
-    <w:abstractNumId w:val="14"/>
+    <w:abstractNumId w:val="15"/>
   </w:num>
   <w:num w:numId="14">
     <w:abstractNumId w:val="10"/>
   </w:num>
   <w:num w:numId="15">
-    <w:abstractNumId w:val="13"/>
+    <w:abstractNumId w:val="14"/>
+  </w:num>
+  <w:num w:numId="16">
+    <w:abstractNumId w:val="12"/>
   </w:num>
 </w:numbering>
 </file>
@@ -8773,7 +8796,7 @@
 </file>
 
 <file path=customXml/itemProps2.xml><?xml version="1.0" encoding="utf-8"?>
-<ds:datastoreItem xmlns:ds="http://schemas.openxmlformats.org/officeDocument/2006/customXml" ds:itemID="{B5CA7A37-BD58-43AA-A8F0-D656903E8C04}">
+<ds:datastoreItem xmlns:ds="http://schemas.openxmlformats.org/officeDocument/2006/customXml" ds:itemID="{810F6094-E81A-40BA-A179-927B168050A3}">
   <ds:schemaRefs>
     <ds:schemaRef ds:uri="http://schemas.openxmlformats.org/officeDocument/2006/bibliography"/>
   </ds:schemaRefs>

</xml_diff>